<commit_message>
fix share on drugSubstructure page
</commit_message>
<xml_diff>
--- a/public/help/L1000CDS.docx
+++ b/public/help/L1000CDS.docx
@@ -431,8 +431,16 @@
         <w:rPr>
           <w:rFonts w:ascii="Arial" w:hAnsi="Arial" w:cs="Arial"/>
         </w:rPr>
-        <w:t>a decisecond</w:t>
-      </w:r>
+        <w:t xml:space="preserve">a </w:t>
+      </w:r>
+      <w:proofErr w:type="spellStart"/>
+      <w:r>
+        <w:rPr>
+          <w:rFonts w:ascii="Arial" w:hAnsi="Arial" w:cs="Arial"/>
+        </w:rPr>
+        <w:t>decisecond</w:t>
+      </w:r>
+      <w:proofErr w:type="spellEnd"/>
       <w:r>
         <w:rPr>
           <w:rFonts w:ascii="Arial" w:hAnsi="Arial" w:cs="Arial"/>
@@ -475,23 +483,48 @@
         </w:rPr>
         <w:t xml:space="preserve"> using the cosine distance method. The app is developed by the </w:t>
       </w:r>
+      <w:proofErr w:type="spellStart"/>
+      <w:r>
+        <w:fldChar w:fldCharType="begin"/>
+      </w:r>
+      <w:r>
+        <w:instrText xml:space="preserve"> HYPERLINK "http://icahn.mssm.edu/research/labs/maayan-laboratory" \t "_blank" </w:instrText>
+      </w:r>
+      <w:r>
+        <w:fldChar w:fldCharType="separate"/>
+      </w:r>
+      <w:r>
+        <w:rPr>
+          <w:rStyle w:val="Hyperlink"/>
+          <w:rFonts w:ascii="Arial" w:hAnsi="Arial" w:cs="Arial"/>
+          <w:color w:val="auto"/>
+        </w:rPr>
+        <w:t>Ma'ayan</w:t>
+      </w:r>
+      <w:proofErr w:type="spellEnd"/>
+      <w:r>
+        <w:rPr>
+          <w:rStyle w:val="Hyperlink"/>
+          <w:rFonts w:ascii="Arial" w:hAnsi="Arial" w:cs="Arial"/>
+          <w:color w:val="auto"/>
+        </w:rPr>
+        <w:t xml:space="preserve"> Laboratory</w:t>
+      </w:r>
+      <w:r>
+        <w:rPr>
+          <w:rStyle w:val="Hyperlink"/>
+          <w:rFonts w:ascii="Arial" w:hAnsi="Arial" w:cs="Arial"/>
+          <w:color w:val="auto"/>
+        </w:rPr>
+        <w:fldChar w:fldCharType="end"/>
+      </w:r>
+      <w:r>
+        <w:rPr>
+          <w:rFonts w:ascii="Arial" w:hAnsi="Arial" w:cs="Arial"/>
+        </w:rPr>
+        <w:t> at the </w:t>
+      </w:r>
       <w:hyperlink r:id="rId7" w:tgtFrame="_blank" w:history="1">
-        <w:r>
-          <w:rPr>
-            <w:rStyle w:val="Hyperlink"/>
-            <w:rFonts w:ascii="Arial" w:hAnsi="Arial" w:cs="Arial"/>
-            <w:color w:val="auto"/>
-          </w:rPr>
-          <w:t>Ma'ayan Laboratory</w:t>
-        </w:r>
-      </w:hyperlink>
-      <w:r>
-        <w:rPr>
-          <w:rFonts w:ascii="Arial" w:hAnsi="Arial" w:cs="Arial"/>
-        </w:rPr>
-        <w:t> at the </w:t>
-      </w:r>
-      <w:hyperlink r:id="rId8" w:tgtFrame="_blank" w:history="1">
         <w:r>
           <w:rPr>
             <w:rStyle w:val="Hyperlink"/>
@@ -507,7 +540,7 @@
         </w:rPr>
         <w:t> for the </w:t>
       </w:r>
-      <w:hyperlink r:id="rId9" w:tgtFrame="_blank" w:history="1">
+      <w:hyperlink r:id="rId8" w:tgtFrame="_blank" w:history="1">
         <w:r>
           <w:rPr>
             <w:rStyle w:val="Hyperlink"/>
@@ -523,7 +556,7 @@
         </w:rPr>
         <w:t> and the </w:t>
       </w:r>
-      <w:hyperlink r:id="rId10" w:tgtFrame="_blank" w:history="1">
+      <w:hyperlink r:id="rId9" w:tgtFrame="_blank" w:history="1">
         <w:r>
           <w:rPr>
             <w:rStyle w:val="Hyperlink"/>
@@ -585,7 +618,7 @@
         </w:rPr>
         <w:t>The L1000 mRNA gene-expression dataset is generated as part of the </w:t>
       </w:r>
-      <w:hyperlink r:id="rId11" w:history="1">
+      <w:hyperlink r:id="rId10" w:history="1">
         <w:r>
           <w:rPr>
             <w:rStyle w:val="Hyperlink"/>
@@ -601,7 +634,7 @@
         </w:rPr>
         <w:t>, a </w:t>
       </w:r>
-      <w:hyperlink r:id="rId12" w:history="1">
+      <w:hyperlink r:id="rId11" w:history="1">
         <w:r>
           <w:rPr>
             <w:rStyle w:val="Hyperlink"/>
@@ -639,7 +672,21 @@
         <w:rPr>
           <w:rFonts w:ascii="Arial" w:hAnsi="Arial" w:cs="Arial"/>
         </w:rPr>
-        <w:t xml:space="preserve"> and estimates the expression of the rest of the transcriptome using an empirical model. In this way, the technology significantly reduces the cost and makes large-scale gene expression profiling possible. L1000CDS² currently includes a subset of the chemically perturbed gene expression profiles, specifically the profiles in the CPC and CPD peturbagen groups. After averaging replicates and removing insignificant signatures, we remain</w:t>
+        <w:t xml:space="preserve"> and estimates the expression of the rest of the transcriptome using an empirical model. In this way, the technology significantly reduces the cost and makes large-scale gene expression profiling possible. L1000CDS² currently includes a subset of the chemically perturbed gene expression profiles, specifically the profiles in the CPC and CPD </w:t>
+      </w:r>
+      <w:proofErr w:type="spellStart"/>
+      <w:r>
+        <w:rPr>
+          <w:rFonts w:ascii="Arial" w:hAnsi="Arial" w:cs="Arial"/>
+        </w:rPr>
+        <w:t>peturbagen</w:t>
+      </w:r>
+      <w:proofErr w:type="spellEnd"/>
+      <w:r>
+        <w:rPr>
+          <w:rFonts w:ascii="Arial" w:hAnsi="Arial" w:cs="Arial"/>
+        </w:rPr>
+        <w:t xml:space="preserve"> groups. After averaging replicates and removing insignificant signatures, we remain</w:t>
       </w:r>
       <w:r>
         <w:rPr>
@@ -687,19 +734,39 @@
           <w:sz w:val="20"/>
           <w:szCs w:val="20"/>
         </w:rPr>
-        <w:t>38,9031 L1000 characteristic direction signatures including the aforementioned CPC and CPD subset can be downloaded</w:t>
-      </w:r>
-      <w:r>
-        <w:rPr>
-          <w:rStyle w:val="apple-converted-space"/>
+        <w:t>38</w:t>
+      </w:r>
+      <w:proofErr w:type="gramStart"/>
+      <w:r>
+        <w:rPr>
           <w:rFonts w:ascii="Arial" w:hAnsi="Arial" w:cs="Arial"/>
           <w:color w:val="000000"/>
           <w:sz w:val="20"/>
           <w:szCs w:val="20"/>
         </w:rPr>
+        <w:t>,9031</w:t>
+      </w:r>
+      <w:proofErr w:type="gramEnd"/>
+      <w:r>
+        <w:rPr>
+          <w:rFonts w:ascii="Arial" w:hAnsi="Arial" w:cs="Arial"/>
+          <w:color w:val="000000"/>
+          <w:sz w:val="20"/>
+          <w:szCs w:val="20"/>
+        </w:rPr>
+        <w:t xml:space="preserve"> L1000 characteristic direction signatures including the aforementioned CPC and CPD subset can be downloaded</w:t>
+      </w:r>
+      <w:r>
+        <w:rPr>
+          <w:rStyle w:val="apple-converted-space"/>
+          <w:rFonts w:ascii="Arial" w:hAnsi="Arial" w:cs="Arial"/>
+          <w:color w:val="000000"/>
+          <w:sz w:val="20"/>
+          <w:szCs w:val="20"/>
+        </w:rPr>
         <w:t> </w:t>
       </w:r>
-      <w:hyperlink r:id="rId13" w:tgtFrame="_blank" w:history="1">
+      <w:hyperlink r:id="rId12" w:tgtFrame="_blank" w:history="1">
         <w:r>
           <w:rPr>
             <w:rStyle w:val="Hyperlink"/>
@@ -869,7 +936,7 @@
         </w:rPr>
         <w:t xml:space="preserve"> the information for the top 50 signatures will be displayed in a </w:t>
       </w:r>
-      <w:hyperlink r:id="rId14" w:anchor="table" w:history="1">
+      <w:hyperlink r:id="rId13" w:anchor="table" w:history="1">
         <w:r>
           <w:rPr>
             <w:rStyle w:val="Hyperlink"/>
@@ -978,7 +1045,31 @@
                       <w:sz w:val="18"/>
                       <w:szCs w:val="18"/>
                     </w:rPr>
-                    <w:t xml:space="preserve">input form </w:t>
+                    <w:t xml:space="preserve">input </w:t>
+                  </w:r>
+                  <w:proofErr w:type="spellStart"/>
+                  <w:r>
+                    <w:rPr>
+                      <w:rFonts w:ascii="Arial" w:hAnsi="Arial" w:cs="Arial"/>
+                      <w:i/>
+                      <w:iCs/>
+                      <w:color w:val="000000"/>
+                      <w:sz w:val="18"/>
+                      <w:szCs w:val="18"/>
+                    </w:rPr>
+                    <w:t>form</w:t>
+                  </w:r>
+                  <w:proofErr w:type="spellEnd"/>
+                  <w:r>
+                    <w:rPr>
+                      <w:rFonts w:ascii="Arial" w:hAnsi="Arial" w:cs="Arial"/>
+                      <w:i/>
+                      <w:iCs/>
+                      <w:color w:val="000000"/>
+                      <w:sz w:val="18"/>
+                      <w:szCs w:val="18"/>
+                    </w:rPr>
+                    <w:t xml:space="preserve"> </w:t>
                   </w:r>
                   <w:r>
                     <w:rPr>
@@ -1168,7 +1259,7 @@
                     </pic:cNvPicPr>
                   </pic:nvPicPr>
                   <pic:blipFill>
-                    <a:blip r:embed="rId15" cstate="print"/>
+                    <a:blip r:embed="rId14" cstate="print"/>
                     <a:srcRect/>
                     <a:stretch>
                       <a:fillRect/>
@@ -1226,7 +1317,7 @@
                     </pic:cNvPicPr>
                   </pic:nvPicPr>
                   <pic:blipFill>
-                    <a:blip r:embed="rId16" cstate="print"/>
+                    <a:blip r:embed="rId15" cstate="print"/>
                     <a:srcRect/>
                     <a:stretch>
                       <a:fillRect/>
@@ -1290,7 +1381,7 @@
                     </pic:cNvPicPr>
                   </pic:nvPicPr>
                   <pic:blipFill>
-                    <a:blip r:embed="rId17" cstate="print"/>
+                    <a:blip r:embed="rId16" cstate="print"/>
                     <a:srcRect/>
                     <a:stretch>
                       <a:fillRect/>
@@ -1444,7 +1535,7 @@
         </w:rPr>
         <w:t xml:space="preserve"> and the associated metadata will be filled in the </w:t>
       </w:r>
-      <w:hyperlink r:id="rId18" w:history="1">
+      <w:hyperlink r:id="rId17" w:history="1">
         <w:r>
           <w:rPr>
             <w:rStyle w:val="Hyperlink"/>
@@ -1576,13 +1667,23 @@
                       <w:szCs w:val="18"/>
                     </w:rPr>
                   </w:pPr>
+                  <w:proofErr w:type="gramStart"/>
                   <w:r>
                     <w:rPr>
                       <w:i/>
                       <w:sz w:val="18"/>
                       <w:szCs w:val="18"/>
                     </w:rPr>
-                    <w:t xml:space="preserve">Fig 4. </w:t>
+                    <w:t>Fig 4.</w:t>
+                  </w:r>
+                  <w:proofErr w:type="gramEnd"/>
+                  <w:r>
+                    <w:rPr>
+                      <w:i/>
+                      <w:sz w:val="18"/>
+                      <w:szCs w:val="18"/>
+                    </w:rPr>
+                    <w:t xml:space="preserve"> </w:t>
                   </w:r>
                   <w:r>
                     <w:rPr>
@@ -1647,7 +1748,7 @@
                     </pic:cNvPicPr>
                   </pic:nvPicPr>
                   <pic:blipFill>
-                    <a:blip r:embed="rId19" cstate="print"/>
+                    <a:blip r:embed="rId18" cstate="print"/>
                     <a:srcRect/>
                     <a:stretch>
                       <a:fillRect/>
@@ -1705,6 +1806,7 @@
                       <w:szCs w:val="18"/>
                     </w:rPr>
                   </w:pPr>
+                  <w:proofErr w:type="gramStart"/>
                   <w:r>
                     <w:rPr>
                       <w:i/>
@@ -1728,7 +1830,16 @@
                       <w:sz w:val="18"/>
                       <w:szCs w:val="18"/>
                     </w:rPr>
-                    <w:t xml:space="preserve">. </w:t>
+                    <w:t>.</w:t>
+                  </w:r>
+                  <w:proofErr w:type="gramEnd"/>
+                  <w:r>
+                    <w:rPr>
+                      <w:i/>
+                      <w:sz w:val="18"/>
+                      <w:szCs w:val="18"/>
+                    </w:rPr>
+                    <w:t xml:space="preserve"> </w:t>
                   </w:r>
                   <w:r>
                     <w:rPr>
@@ -1804,7 +1915,7 @@
                     </pic:cNvPicPr>
                   </pic:nvPicPr>
                   <pic:blipFill>
-                    <a:blip r:embed="rId20" cstate="print"/>
+                    <a:blip r:embed="rId19" cstate="print"/>
                     <a:srcRect/>
                     <a:stretch>
                       <a:fillRect/>
@@ -2188,12 +2299,21 @@
         </w:rPr>
         <w:t xml:space="preserve">In a cosine distance search, the synergy is calculated as the </w:t>
       </w:r>
+      <w:proofErr w:type="spellStart"/>
       <w:r>
         <w:rPr>
           <w:rFonts w:ascii="Arial" w:hAnsi="Arial" w:cs="Arial"/>
           <w:bCs/>
         </w:rPr>
-        <w:t xml:space="preserve">orthogonality between </w:t>
+        <w:t>orthogonality</w:t>
+      </w:r>
+      <w:proofErr w:type="spellEnd"/>
+      <w:r>
+        <w:rPr>
+          <w:rFonts w:ascii="Arial" w:hAnsi="Arial" w:cs="Arial"/>
+          <w:bCs/>
+        </w:rPr>
+        <w:t xml:space="preserve"> between </w:t>
       </w:r>
       <w:r>
         <w:rPr>
@@ -2287,7 +2407,7 @@
         </w:rPr>
         <w:t xml:space="preserve">page </w:t>
       </w:r>
-      <w:hyperlink r:id="rId21" w:anchor="tableFig" w:history="1">
+      <w:hyperlink r:id="rId20" w:anchor="tableFig" w:history="1">
         <w:r>
           <w:rPr>
             <w:rStyle w:val="Hyperlink"/>
@@ -2938,7 +3058,7 @@
                     </pic:cNvPicPr>
                   </pic:nvPicPr>
                   <pic:blipFill>
-                    <a:blip r:embed="rId23" cstate="print"/>
+                    <a:blip r:embed="rId22" cstate="print"/>
                     <a:srcRect/>
                     <a:stretch>
                       <a:fillRect/>
@@ -3163,7 +3283,35 @@
         <w:rPr>
           <w:rFonts w:ascii="Arial" w:hAnsi="Arial" w:cs="Arial"/>
         </w:rPr>
-        <w:t xml:space="preserve"> This metric is visualized as a venn diagram in the venn column.</w:t>
+        <w:t xml:space="preserve"> This metric is visualized as a </w:t>
+      </w:r>
+      <w:proofErr w:type="spellStart"/>
+      <w:r>
+        <w:rPr>
+          <w:rFonts w:ascii="Arial" w:hAnsi="Arial" w:cs="Arial"/>
+        </w:rPr>
+        <w:t>venn</w:t>
+      </w:r>
+      <w:proofErr w:type="spellEnd"/>
+      <w:r>
+        <w:rPr>
+          <w:rFonts w:ascii="Arial" w:hAnsi="Arial" w:cs="Arial"/>
+        </w:rPr>
+        <w:t xml:space="preserve"> diagram in the </w:t>
+      </w:r>
+      <w:proofErr w:type="spellStart"/>
+      <w:r>
+        <w:rPr>
+          <w:rFonts w:ascii="Arial" w:hAnsi="Arial" w:cs="Arial"/>
+        </w:rPr>
+        <w:t>venn</w:t>
+      </w:r>
+      <w:proofErr w:type="spellEnd"/>
+      <w:r>
+        <w:rPr>
+          <w:rFonts w:ascii="Arial" w:hAnsi="Arial" w:cs="Arial"/>
+        </w:rPr>
+        <w:t xml:space="preserve"> column.</w:t>
       </w:r>
       <w:r>
         <w:rPr>
@@ -3217,7 +3365,21 @@
         <w:rPr>
           <w:rFonts w:ascii="Arial" w:hAnsi="Arial" w:cs="Arial"/>
         </w:rPr>
-        <w:t xml:space="preserve">This metric is visualized as an angle in the α column. </w:t>
+        <w:t xml:space="preserve">This metric is visualized as an angle in </w:t>
+      </w:r>
+      <w:proofErr w:type="gramStart"/>
+      <w:r>
+        <w:rPr>
+          <w:rFonts w:ascii="Arial" w:hAnsi="Arial" w:cs="Arial"/>
+        </w:rPr>
+        <w:t>the α</w:t>
+      </w:r>
+      <w:proofErr w:type="gramEnd"/>
+      <w:r>
+        <w:rPr>
+          <w:rFonts w:ascii="Arial" w:hAnsi="Arial" w:cs="Arial"/>
+        </w:rPr>
+        <w:t xml:space="preserve"> column. </w:t>
       </w:r>
     </w:p>
     <w:p>
@@ -3296,7 +3458,7 @@
         </w:rPr>
         <w:t> icons to look up perturbations in </w:t>
       </w:r>
-      <w:hyperlink r:id="rId24" w:tgtFrame="_blank" w:history="1">
+      <w:hyperlink r:id="rId23" w:tgtFrame="_blank" w:history="1">
         <w:r>
           <w:rPr>
             <w:rStyle w:val="Hyperlink"/>
@@ -3312,32 +3474,80 @@
         </w:rPr>
         <w:t>, </w:t>
       </w:r>
-      <w:hyperlink r:id="rId25" w:tgtFrame="_blank" w:history="1">
-        <w:r>
-          <w:rPr>
-            <w:rStyle w:val="Hyperlink"/>
-            <w:rFonts w:ascii="Arial" w:hAnsi="Arial" w:cs="Arial"/>
-            <w:color w:val="auto"/>
-          </w:rPr>
-          <w:t>PubChem</w:t>
-        </w:r>
-      </w:hyperlink>
+      <w:proofErr w:type="spellStart"/>
+      <w:r>
+        <w:rPr>
+          <w:rFonts w:ascii="Arial" w:hAnsi="Arial" w:cs="Arial"/>
+        </w:rPr>
+        <w:fldChar w:fldCharType="begin"/>
+      </w:r>
+      <w:r>
+        <w:rPr>
+          <w:rFonts w:ascii="Arial" w:hAnsi="Arial" w:cs="Arial"/>
+        </w:rPr>
+        <w:instrText xml:space="preserve"> HYPERLINK "https://pubchem.ncbi.nlm.nih.gov/" \t "_blank" </w:instrText>
+      </w:r>
+      <w:r>
+        <w:rPr>
+          <w:rFonts w:ascii="Arial" w:hAnsi="Arial" w:cs="Arial"/>
+        </w:rPr>
+        <w:fldChar w:fldCharType="separate"/>
+      </w:r>
+      <w:r>
+        <w:rPr>
+          <w:rStyle w:val="Hyperlink"/>
+          <w:rFonts w:ascii="Arial" w:hAnsi="Arial" w:cs="Arial"/>
+          <w:color w:val="auto"/>
+        </w:rPr>
+        <w:t>PubChem</w:t>
+      </w:r>
+      <w:proofErr w:type="spellEnd"/>
+      <w:r>
+        <w:rPr>
+          <w:rFonts w:ascii="Arial" w:hAnsi="Arial" w:cs="Arial"/>
+        </w:rPr>
+        <w:fldChar w:fldCharType="end"/>
+      </w:r>
       <w:r>
         <w:rPr>
           <w:rFonts w:ascii="Arial" w:hAnsi="Arial" w:cs="Arial"/>
         </w:rPr>
         <w:t> and </w:t>
       </w:r>
-      <w:hyperlink r:id="rId26" w:tgtFrame="_blank" w:history="1">
-        <w:r>
-          <w:rPr>
-            <w:rStyle w:val="Hyperlink"/>
-            <w:rFonts w:ascii="Arial" w:hAnsi="Arial" w:cs="Arial"/>
-            <w:color w:val="auto"/>
-          </w:rPr>
-          <w:t>DrugBank</w:t>
-        </w:r>
-      </w:hyperlink>
+      <w:proofErr w:type="spellStart"/>
+      <w:r>
+        <w:rPr>
+          <w:rFonts w:ascii="Arial" w:hAnsi="Arial" w:cs="Arial"/>
+        </w:rPr>
+        <w:fldChar w:fldCharType="begin"/>
+      </w:r>
+      <w:r>
+        <w:rPr>
+          <w:rFonts w:ascii="Arial" w:hAnsi="Arial" w:cs="Arial"/>
+        </w:rPr>
+        <w:instrText xml:space="preserve"> HYPERLINK "http://www.drugbank.ca/" \t "_blank" </w:instrText>
+      </w:r>
+      <w:r>
+        <w:rPr>
+          <w:rFonts w:ascii="Arial" w:hAnsi="Arial" w:cs="Arial"/>
+        </w:rPr>
+        <w:fldChar w:fldCharType="separate"/>
+      </w:r>
+      <w:r>
+        <w:rPr>
+          <w:rStyle w:val="Hyperlink"/>
+          <w:rFonts w:ascii="Arial" w:hAnsi="Arial" w:cs="Arial"/>
+          <w:color w:val="auto"/>
+        </w:rPr>
+        <w:t>DrugBank</w:t>
+      </w:r>
+      <w:proofErr w:type="spellEnd"/>
+      <w:r>
+        <w:rPr>
+          <w:rFonts w:ascii="Arial" w:hAnsi="Arial" w:cs="Arial"/>
+        </w:rPr>
+        <w:fldChar w:fldCharType="end"/>
+      </w:r>
       <w:r>
         <w:rPr>
           <w:rFonts w:ascii="Arial" w:hAnsi="Arial" w:cs="Arial"/>
@@ -3399,7 +3609,35 @@
         <w:rPr>
           <w:rFonts w:ascii="Arial" w:hAnsi="Arial" w:cs="Arial"/>
         </w:rPr>
-        <w:t>: Clicking the overlap button will show the overlapping genes (and their values) in two text boxes. If the user input type is up/down gene lists, the first box will show the overlap genes between the input up genes and the signature up (down) genes and the second will show the overlap between the input down and the signature down (up) in mimic (reverse) mode. If the input is a signature, the first box will show genes with a positive value in input and their values in the signature; the second box will show genes with a negative value in input and their values in the signature. The signature values and input values in both boxes are expected to be mostly in the same sign in mimic mode and in the opposite sign in reverse mode. The Enrichr button under each text box will send the genes to Enrichr for enrichment analysis.</w:t>
+        <w:t xml:space="preserve">: Clicking the overlap button will show the overlapping genes (and their values) in two text boxes. If the user input type is up/down gene lists, the first box will show the overlap genes between the input up genes and the signature up (down) genes and the second will show the overlap between the input down and the signature down (up) in mimic (reverse) mode. If the input is a signature, the first box will show genes with a positive value in input and their values in the signature; the second box will show genes with a negative value in input and their values in the signature. The signature values and input values in both boxes are expected to be mostly in the same sign in mimic mode and in the opposite sign in reverse mode. The </w:t>
+      </w:r>
+      <w:proofErr w:type="spellStart"/>
+      <w:r>
+        <w:rPr>
+          <w:rFonts w:ascii="Arial" w:hAnsi="Arial" w:cs="Arial"/>
+        </w:rPr>
+        <w:t>Enrichr</w:t>
+      </w:r>
+      <w:proofErr w:type="spellEnd"/>
+      <w:r>
+        <w:rPr>
+          <w:rFonts w:ascii="Arial" w:hAnsi="Arial" w:cs="Arial"/>
+        </w:rPr>
+        <w:t xml:space="preserve"> button under each text box will send the genes to </w:t>
+      </w:r>
+      <w:proofErr w:type="spellStart"/>
+      <w:r>
+        <w:rPr>
+          <w:rFonts w:ascii="Arial" w:hAnsi="Arial" w:cs="Arial"/>
+        </w:rPr>
+        <w:t>Enrichr</w:t>
+      </w:r>
+      <w:proofErr w:type="spellEnd"/>
+      <w:r>
+        <w:rPr>
+          <w:rFonts w:ascii="Arial" w:hAnsi="Arial" w:cs="Arial"/>
+        </w:rPr>
+        <w:t xml:space="preserve"> for enrichment analysis.</w:t>
       </w:r>
     </w:p>
     <w:p>
@@ -3507,7 +3745,7 @@
                     </pic:cNvPicPr>
                   </pic:nvPicPr>
                   <pic:blipFill>
-                    <a:blip r:embed="rId27" cstate="print"/>
+                    <a:blip r:embed="rId24" cstate="print"/>
                     <a:srcRect/>
                     <a:stretch>
                       <a:fillRect/>
@@ -3777,32 +4015,34 @@
       <w:pPr>
         <w:rPr>
           <w:rFonts w:ascii="Arial" w:hAnsi="Arial" w:cs="Arial"/>
+        </w:rPr>
+      </w:pPr>
+      <w:r>
+        <w:rPr>
+          <w:rFonts w:ascii="Arial" w:hAnsi="Arial" w:cs="Arial"/>
           <w:b/>
           <w:i/>
         </w:rPr>
-      </w:pPr>
+        <w:t>Tag:</w:t>
+      </w:r>
       <w:r>
         <w:rPr>
           <w:rFonts w:ascii="Arial" w:hAnsi="Arial" w:cs="Arial"/>
           <w:b/>
-          <w:i/>
-        </w:rPr>
-        <w:t>Tag:</w:t>
-      </w:r>
-      <w:r>
-        <w:rPr>
-          <w:rFonts w:ascii="Arial" w:hAnsi="Arial" w:cs="Arial"/>
-          <w:b/>
         </w:rPr>
         <w:t xml:space="preserve"> </w:t>
       </w:r>
       <w:r>
         <w:rPr>
           <w:rFonts w:ascii="Arial" w:hAnsi="Arial" w:cs="Arial"/>
-          <w:b/>
-          <w:i/>
-        </w:rPr>
-        <w:t xml:space="preserve"> </w:t>
+        </w:rPr>
+        <w:t xml:space="preserve">This button displays the tag and search mode. Clicking on the button </w:t>
+      </w:r>
+      <w:r>
+        <w:rPr>
+          <w:rFonts w:ascii="Arial" w:hAnsi="Arial" w:cs="Arial"/>
+        </w:rPr>
+        <w:t>shows the metadata of the input.</w:t>
       </w:r>
     </w:p>
     <w:p>
@@ -3813,24 +4053,84 @@
       </w:pPr>
       <w:r>
         <w:rPr>
-          <w:rFonts w:ascii="Arial" w:hAnsi="Arial" w:cs="Arial" w:hint="eastAsia"/>
-        </w:rPr>
-        <w:t>Clicking the header will show the metadata of the input.</w:t>
+          <w:rFonts w:ascii="Arial" w:hAnsi="Arial" w:cs="Arial"/>
+          <w:b/>
+          <w:i/>
+        </w:rPr>
+        <w:t>Diamond</w:t>
+      </w:r>
+      <w:r>
+        <w:rPr>
+          <w:rFonts w:ascii="Arial" w:hAnsi="Arial" w:cs="Arial"/>
+          <w:b/>
+        </w:rPr>
+        <w:t xml:space="preserve">: </w:t>
+      </w:r>
+      <w:r>
+        <w:rPr>
+          <w:rFonts w:ascii="Arial" w:hAnsi="Arial" w:cs="Arial"/>
+        </w:rPr>
+        <w:t>Clicking on this button performs enrichment analysis on the substructures</w:t>
+      </w:r>
+      <w:r>
+        <w:rPr>
+          <w:rFonts w:ascii="Arial" w:hAnsi="Arial" w:cs="Arial"/>
+        </w:rPr>
+        <w:t xml:space="preserve"> of the top ranked drugs. Refer</w:t>
+      </w:r>
+      <w:r>
+        <w:rPr>
+          <w:rFonts w:ascii="Arial" w:hAnsi="Arial" w:cs="Arial"/>
+        </w:rPr>
+        <w:t xml:space="preserve"> to </w:t>
+      </w:r>
+      <w:r>
+        <w:rPr>
+          <w:rFonts w:ascii="Arial" w:hAnsi="Arial" w:cs="Arial"/>
+        </w:rPr>
+        <w:t>Substructure Enrichment section for more detail.</w:t>
       </w:r>
     </w:p>
     <w:p>
       <w:pPr>
         <w:rPr>
           <w:rFonts w:ascii="Arial" w:hAnsi="Arial" w:cs="Arial"/>
+        </w:rPr>
+      </w:pPr>
+      <w:r>
+        <w:rPr>
+          <w:rFonts w:ascii="Arial" w:hAnsi="Arial" w:cs="Arial"/>
           <w:b/>
-        </w:rPr>
-      </w:pPr>
+          <w:i/>
+        </w:rPr>
+        <w:t>Cloud download:</w:t>
+      </w:r>
       <w:r>
         <w:rPr>
           <w:rFonts w:ascii="Arial" w:hAnsi="Arial" w:cs="Arial"/>
           <w:b/>
         </w:rPr>
-        <w:t>Combination Table</w:t>
+        <w:t xml:space="preserve"> </w:t>
+      </w:r>
+      <w:r>
+        <w:rPr>
+          <w:rFonts w:ascii="Arial" w:hAnsi="Arial" w:cs="Arial"/>
+        </w:rPr>
+        <w:t>Clicking on this button downloads the table as a .</w:t>
+      </w:r>
+      <w:proofErr w:type="spellStart"/>
+      <w:r>
+        <w:rPr>
+          <w:rFonts w:ascii="Arial" w:hAnsi="Arial" w:cs="Arial"/>
+        </w:rPr>
+        <w:t>csv</w:t>
+      </w:r>
+      <w:proofErr w:type="spellEnd"/>
+      <w:r>
+        <w:rPr>
+          <w:rFonts w:ascii="Arial" w:hAnsi="Arial" w:cs="Arial"/>
+        </w:rPr>
+        <w:t xml:space="preserve"> file.</w:t>
       </w:r>
     </w:p>
     <w:p>
@@ -3841,29 +4141,258 @@
       </w:pPr>
       <w:r>
         <w:rPr>
+          <w:rFonts w:ascii="Arial" w:hAnsi="Arial" w:cs="Arial"/>
+          <w:b/>
+          <w:i/>
+        </w:rPr>
+        <w:lastRenderedPageBreak/>
+        <w:t>Share:</w:t>
+      </w:r>
+      <w:r>
+        <w:rPr>
+          <w:rFonts w:ascii="Arial" w:hAnsi="Arial" w:cs="Arial"/>
+          <w:b/>
+        </w:rPr>
+        <w:t xml:space="preserve"> </w:t>
+      </w:r>
+      <w:r>
+        <w:rPr>
+          <w:rFonts w:ascii="Arial" w:hAnsi="Arial" w:cs="Arial"/>
+        </w:rPr>
+        <w:t> Clicking on the share icon produced a permanent URL that can be shared through e-mail, publications and other documentation.</w:t>
+      </w:r>
+      <w:r>
+        <w:rPr>
           <w:rFonts w:ascii="Arial" w:hAnsi="Arial" w:cs="Arial" w:hint="eastAsia"/>
         </w:rPr>
-        <w:t xml:space="preserve">A header that displays the tag and search mode is shown on the </w:t>
-      </w:r>
-      <w:r>
-        <w:rPr>
-          <w:rFonts w:ascii="Arial" w:hAnsi="Arial" w:cs="Arial"/>
-        </w:rPr>
-        <w:t>upper left</w:t>
-      </w:r>
-      <w:r>
-        <w:rPr>
-          <w:rFonts w:ascii="Arial" w:hAnsi="Arial" w:cs="Arial" w:hint="eastAsia"/>
-        </w:rPr>
-        <w:t xml:space="preserve"> corner of the result page (Fig. 6). Clicking the header will show the metadata of the input.</w:t>
+        <w:t xml:space="preserve"> </w:t>
       </w:r>
     </w:p>
     <w:p>
       <w:pPr>
         <w:rPr>
           <w:rFonts w:ascii="Arial" w:hAnsi="Arial" w:cs="Arial"/>
+          <w:b/>
         </w:rPr>
       </w:pPr>
+      <w:r>
+        <w:rPr>
+          <w:rFonts w:ascii="Arial" w:hAnsi="Arial" w:cs="Arial"/>
+          <w:b/>
+        </w:rPr>
+        <w:t>Table of combinations</w:t>
+      </w:r>
+    </w:p>
+    <w:p>
+      <w:pPr>
+        <w:rPr>
+          <w:rFonts w:ascii="Arial" w:hAnsi="Arial" w:cs="Arial"/>
+        </w:rPr>
+      </w:pPr>
+      <w:r>
+        <w:rPr>
+          <w:rFonts w:ascii="Arial" w:hAnsi="Arial" w:cs="Arial"/>
+        </w:rPr>
+        <w:t xml:space="preserve">If user also chooses to search for drug combinations, </w:t>
+      </w:r>
+      <w:r>
+        <w:rPr>
+          <w:rFonts w:ascii="Arial" w:hAnsi="Arial" w:cs="Arial"/>
+        </w:rPr>
+        <w:t>a table</w:t>
+      </w:r>
+      <w:r>
+        <w:rPr>
+          <w:rFonts w:ascii="Arial" w:hAnsi="Arial" w:cs="Arial"/>
+        </w:rPr>
+        <w:t xml:space="preserve"> of signature </w:t>
+      </w:r>
+      <w:r>
+        <w:rPr>
+          <w:rFonts w:ascii="Arial" w:hAnsi="Arial" w:cs="Arial"/>
+        </w:rPr>
+        <w:t>combinations</w:t>
+      </w:r>
+      <w:r>
+        <w:rPr>
+          <w:rFonts w:ascii="Arial" w:hAnsi="Arial" w:cs="Arial"/>
+        </w:rPr>
+        <w:t xml:space="preserve"> will also show up.</w:t>
+      </w:r>
+      <w:r>
+        <w:rPr>
+          <w:rFonts w:ascii="Arial" w:hAnsi="Arial" w:cs="Arial"/>
+        </w:rPr>
+        <w:t xml:space="preserve"> </w:t>
+      </w:r>
+      <w:r>
+        <w:rPr>
+          <w:rFonts w:ascii="Arial" w:hAnsi="Arial" w:cs="Arial"/>
+        </w:rPr>
+        <w:t xml:space="preserve">The </w:t>
+      </w:r>
+      <w:r>
+        <w:rPr>
+          <w:rFonts w:ascii="Arial" w:hAnsi="Arial" w:cs="Arial"/>
+        </w:rPr>
+        <w:t>table is also</w:t>
+      </w:r>
+      <w:r>
+        <w:rPr>
+          <w:rFonts w:ascii="Arial" w:hAnsi="Arial" w:cs="Arial"/>
+        </w:rPr>
+        <w:t xml:space="preserve"> a paginated table with 14 entries </w:t>
+      </w:r>
+      <w:r>
+        <w:rPr>
+          <w:rFonts w:ascii="Arial" w:hAnsi="Arial" w:cs="Arial" w:hint="eastAsia"/>
+        </w:rPr>
+        <w:t>per</w:t>
+      </w:r>
+      <w:r>
+        <w:rPr>
+          <w:rFonts w:ascii="Arial" w:hAnsi="Arial" w:cs="Arial"/>
+        </w:rPr>
+        <w:t xml:space="preserve"> page (Fig </w:t>
+      </w:r>
+      <w:r>
+        <w:rPr>
+          <w:rFonts w:ascii="Arial" w:hAnsi="Arial" w:cs="Arial" w:hint="eastAsia"/>
+        </w:rPr>
+        <w:t>6</w:t>
+      </w:r>
+      <w:r>
+        <w:rPr>
+          <w:rFonts w:ascii="Arial" w:hAnsi="Arial" w:cs="Arial"/>
+        </w:rPr>
+        <w:t xml:space="preserve">). Each entry provides </w:t>
+      </w:r>
+      <w:r>
+        <w:rPr>
+          <w:rFonts w:ascii="Arial" w:hAnsi="Arial" w:cs="Arial"/>
+        </w:rPr>
+        <w:t>three</w:t>
+      </w:r>
+      <w:r>
+        <w:rPr>
+          <w:rFonts w:ascii="Arial" w:hAnsi="Arial" w:cs="Arial"/>
+        </w:rPr>
+        <w:t xml:space="preserve"> pieces of</w:t>
+      </w:r>
+      <w:r>
+        <w:rPr>
+          <w:rFonts w:ascii="Arial" w:hAnsi="Arial" w:cs="Arial"/>
+        </w:rPr>
+        <w:t xml:space="preserve"> information about the combinations</w:t>
+      </w:r>
+      <w:r>
+        <w:rPr>
+          <w:rFonts w:ascii="Arial" w:hAnsi="Arial" w:cs="Arial"/>
+        </w:rPr>
+        <w:t>: rank, metric</w:t>
+      </w:r>
+      <w:r>
+        <w:rPr>
+          <w:rFonts w:ascii="Arial" w:hAnsi="Arial" w:cs="Arial"/>
+        </w:rPr>
+        <w:t xml:space="preserve"> and combinations.</w:t>
+      </w:r>
+      <w:r>
+        <w:rPr>
+          <w:rFonts w:ascii="Arial" w:hAnsi="Arial" w:cs="Arial"/>
+        </w:rPr>
+        <w:t xml:space="preserve"> </w:t>
+      </w:r>
+      <w:r>
+        <w:rPr>
+          <w:rFonts w:ascii="Arial" w:hAnsi="Arial" w:cs="Arial"/>
+        </w:rPr>
+        <w:t xml:space="preserve">The metric has been described in the configuration section. </w:t>
+      </w:r>
+      <w:r>
+        <w:rPr>
+          <w:rFonts w:ascii="Arial" w:hAnsi="Arial" w:cs="Arial"/>
+        </w:rPr>
+        <w:t>The number before each chemical perturbation is the rank of that perturbation in the table above. Clicking on a perturbation will highlight that perturbation in the table above.</w:t>
+      </w:r>
+      <w:r>
+        <w:rPr>
+          <w:rFonts w:ascii="Arial" w:hAnsi="Arial" w:cs="Arial"/>
+        </w:rPr>
+        <w:t xml:space="preserve"> Clicking on the cloud download b</w:t>
+      </w:r>
+      <w:r>
+        <w:rPr>
+          <w:rFonts w:ascii="Arial" w:hAnsi="Arial" w:cs="Arial"/>
+        </w:rPr>
+        <w:t xml:space="preserve">utton on the upper right </w:t>
+      </w:r>
+      <w:r>
+        <w:rPr>
+          <w:rFonts w:ascii="Arial" w:hAnsi="Arial" w:cs="Arial"/>
+        </w:rPr>
+        <w:t xml:space="preserve">corner </w:t>
+      </w:r>
+      <w:r>
+        <w:rPr>
+          <w:rFonts w:ascii="Arial" w:hAnsi="Arial" w:cs="Arial"/>
+        </w:rPr>
+        <w:t xml:space="preserve">also downloads </w:t>
+      </w:r>
+      <w:r>
+        <w:rPr>
+          <w:rFonts w:ascii="Arial" w:hAnsi="Arial" w:cs="Arial"/>
+        </w:rPr>
+        <w:t>this table</w:t>
+      </w:r>
+      <w:r>
+        <w:rPr>
+          <w:rFonts w:ascii="Arial" w:hAnsi="Arial" w:cs="Arial"/>
+        </w:rPr>
+        <w:t xml:space="preserve"> as a .</w:t>
+      </w:r>
+      <w:proofErr w:type="spellStart"/>
+      <w:r>
+        <w:rPr>
+          <w:rFonts w:ascii="Arial" w:hAnsi="Arial" w:cs="Arial"/>
+        </w:rPr>
+        <w:t>csv</w:t>
+      </w:r>
+      <w:proofErr w:type="spellEnd"/>
+      <w:r>
+        <w:rPr>
+          <w:rFonts w:ascii="Arial" w:hAnsi="Arial" w:cs="Arial"/>
+        </w:rPr>
+        <w:t xml:space="preserve"> file.</w:t>
+      </w:r>
+    </w:p>
+    <w:p>
+      <w:pPr>
+        <w:rPr>
+          <w:rFonts w:ascii="Arial" w:hAnsi="Arial" w:cs="Arial"/>
+          <w:b/>
+        </w:rPr>
+      </w:pPr>
+      <w:r>
+        <w:rPr>
+          <w:rFonts w:ascii="Arial" w:hAnsi="Arial" w:cs="Arial"/>
+          <w:b/>
+        </w:rPr>
+        <w:t>Substructure Enrichment</w:t>
+      </w:r>
+    </w:p>
+    <w:p>
+      <w:pPr>
+        <w:rPr>
+          <w:rFonts w:ascii="Arial" w:hAnsi="Arial" w:cs="Arial"/>
+        </w:rPr>
+      </w:pPr>
+      <w:r>
+        <w:rPr>
+          <w:rFonts w:ascii="Arial" w:hAnsi="Arial" w:cs="Arial"/>
+        </w:rPr>
+        <w:t xml:space="preserve">The enriched substructures are also rendered as a table with as many rows as significantly enriched substructures. </w:t>
+      </w:r>
     </w:p>
     <w:p>
       <w:pPr>
@@ -3900,7 +4429,7 @@
         </w:rPr>
         <w:t xml:space="preserve">[POST] </w:t>
       </w:r>
-      <w:hyperlink r:id="rId28" w:history="1">
+      <w:hyperlink r:id="rId25" w:history="1">
         <w:r>
           <w:rPr>
             <w:rStyle w:val="Hyperlink"/>
@@ -3968,7 +4497,29 @@
           <w:sz w:val="18"/>
           <w:szCs w:val="18"/>
         </w:rPr>
-        <w:t>(content-type: application/json)</w:t>
+        <w:t>(content-type: application/</w:t>
+      </w:r>
+      <w:proofErr w:type="spellStart"/>
+      <w:r>
+        <w:rPr>
+          <w:rFonts w:ascii="Arial" w:hAnsi="Arial" w:cs="Arial"/>
+          <w:b/>
+          <w:bCs/>
+          <w:sz w:val="18"/>
+          <w:szCs w:val="18"/>
+        </w:rPr>
+        <w:t>json</w:t>
+      </w:r>
+      <w:proofErr w:type="spellEnd"/>
+      <w:r>
+        <w:rPr>
+          <w:rFonts w:ascii="Arial" w:hAnsi="Arial" w:cs="Arial"/>
+          <w:b/>
+          <w:bCs/>
+          <w:sz w:val="18"/>
+          <w:szCs w:val="18"/>
+        </w:rPr>
+        <w:t>)</w:t>
       </w:r>
     </w:p>
     <w:tbl>
@@ -4049,12 +4600,14 @@
                 <w:rFonts w:ascii="Arial" w:hAnsi="Arial" w:cs="Arial"/>
               </w:rPr>
             </w:pPr>
+            <w:proofErr w:type="spellStart"/>
             <w:r>
               <w:rPr>
                 <w:rFonts w:ascii="Arial" w:hAnsi="Arial" w:cs="Arial" w:hint="eastAsia"/>
               </w:rPr>
               <w:t>data.upGenes</w:t>
             </w:r>
+            <w:proofErr w:type="spellEnd"/>
           </w:p>
         </w:tc>
         <w:tc>
@@ -4117,12 +4670,14 @@
                 <w:rFonts w:ascii="Arial" w:hAnsi="Arial" w:cs="Arial"/>
               </w:rPr>
             </w:pPr>
+            <w:proofErr w:type="spellStart"/>
             <w:r>
               <w:rPr>
                 <w:rFonts w:ascii="Arial" w:hAnsi="Arial" w:cs="Arial" w:hint="eastAsia"/>
               </w:rPr>
               <w:t>input.data.dnGenes</w:t>
             </w:r>
+            <w:proofErr w:type="spellEnd"/>
           </w:p>
         </w:tc>
         <w:tc>
@@ -4185,12 +4740,14 @@
                 <w:rFonts w:ascii="Arial" w:hAnsi="Arial" w:cs="Arial"/>
               </w:rPr>
             </w:pPr>
+            <w:proofErr w:type="spellStart"/>
             <w:r>
               <w:rPr>
                 <w:rFonts w:ascii="Arial" w:hAnsi="Arial" w:cs="Arial" w:hint="eastAsia"/>
               </w:rPr>
               <w:t>config</w:t>
             </w:r>
+            <w:proofErr w:type="spellEnd"/>
           </w:p>
         </w:tc>
         <w:tc>
@@ -4241,12 +4798,14 @@
                 <w:rFonts w:ascii="Arial" w:hAnsi="Arial" w:cs="Arial"/>
               </w:rPr>
             </w:pPr>
+            <w:proofErr w:type="spellStart"/>
             <w:r>
               <w:rPr>
                 <w:rFonts w:ascii="Arial" w:hAnsi="Arial" w:cs="Arial" w:hint="eastAsia"/>
               </w:rPr>
               <w:t>config.aggravate</w:t>
             </w:r>
+            <w:proofErr w:type="spellEnd"/>
           </w:p>
         </w:tc>
         <w:tc>
@@ -4297,12 +4856,14 @@
                 <w:rFonts w:ascii="Arial" w:hAnsi="Arial" w:cs="Arial"/>
               </w:rPr>
             </w:pPr>
+            <w:proofErr w:type="spellStart"/>
             <w:r>
               <w:rPr>
                 <w:rFonts w:ascii="Arial" w:hAnsi="Arial" w:cs="Arial" w:hint="eastAsia"/>
               </w:rPr>
               <w:t>config.seachMethod</w:t>
             </w:r>
+            <w:proofErr w:type="spellEnd"/>
           </w:p>
         </w:tc>
         <w:tc>
@@ -4339,12 +4900,14 @@
               </w:rPr>
               <w:t>“</w:t>
             </w:r>
+            <w:proofErr w:type="spellStart"/>
             <w:r>
               <w:rPr>
                 <w:rFonts w:ascii="Arial" w:hAnsi="Arial" w:cs="Arial" w:hint="eastAsia"/>
               </w:rPr>
               <w:t>geneSet</w:t>
             </w:r>
+            <w:proofErr w:type="spellEnd"/>
             <w:r>
               <w:rPr>
                 <w:rFonts w:ascii="Arial" w:hAnsi="Arial" w:cs="Arial"/>
@@ -4365,12 +4928,14 @@
                 <w:rFonts w:ascii="Arial" w:hAnsi="Arial" w:cs="Arial"/>
               </w:rPr>
             </w:pPr>
+            <w:proofErr w:type="spellStart"/>
             <w:r>
               <w:rPr>
                 <w:rFonts w:ascii="Arial" w:hAnsi="Arial" w:cs="Arial" w:hint="eastAsia"/>
               </w:rPr>
               <w:t>config.share</w:t>
             </w:r>
+            <w:proofErr w:type="spellEnd"/>
           </w:p>
         </w:tc>
         <w:tc>
@@ -4651,12 +5216,15 @@
                 <w:rFonts w:ascii="Arial" w:hAnsi="Arial" w:cs="Arial"/>
               </w:rPr>
             </w:pPr>
-            <w:r>
-              <w:rPr>
-                <w:rFonts w:ascii="Arial" w:hAnsi="Arial" w:cs="Arial"/>
-              </w:rPr>
+            <w:proofErr w:type="spellStart"/>
+            <w:r>
+              <w:rPr>
+                <w:rFonts w:ascii="Arial" w:hAnsi="Arial" w:cs="Arial"/>
+              </w:rPr>
+              <w:lastRenderedPageBreak/>
               <w:t>shareId</w:t>
             </w:r>
+            <w:proofErr w:type="spellEnd"/>
           </w:p>
         </w:tc>
         <w:tc>
@@ -4707,12 +5275,14 @@
                 <w:rFonts w:ascii="Arial" w:hAnsi="Arial" w:cs="Arial"/>
               </w:rPr>
             </w:pPr>
+            <w:proofErr w:type="spellStart"/>
             <w:r>
               <w:rPr>
                 <w:rFonts w:ascii="Arial" w:hAnsi="Arial" w:cs="Arial" w:hint="eastAsia"/>
               </w:rPr>
               <w:t>topMeta</w:t>
             </w:r>
+            <w:proofErr w:type="spellEnd"/>
           </w:p>
         </w:tc>
         <w:tc>
@@ -4763,11 +5333,19 @@
                 <w:rFonts w:ascii="Arial" w:hAnsi="Arial" w:cs="Arial"/>
               </w:rPr>
             </w:pPr>
-            <w:r>
-              <w:rPr>
-                <w:rFonts w:ascii="Arial" w:hAnsi="Arial" w:cs="Arial"/>
-              </w:rPr>
-              <w:t>topMeta[</w:t>
+            <w:proofErr w:type="spellStart"/>
+            <w:r>
+              <w:rPr>
+                <w:rFonts w:ascii="Arial" w:hAnsi="Arial" w:cs="Arial"/>
+              </w:rPr>
+              <w:t>topMeta</w:t>
+            </w:r>
+            <w:proofErr w:type="spellEnd"/>
+            <w:r>
+              <w:rPr>
+                <w:rFonts w:ascii="Arial" w:hAnsi="Arial" w:cs="Arial"/>
+              </w:rPr>
+              <w:t>[</w:t>
             </w:r>
             <w:r>
               <w:rPr>
@@ -4837,11 +5415,19 @@
                 <w:rFonts w:ascii="Arial" w:hAnsi="Arial" w:cs="Arial"/>
               </w:rPr>
             </w:pPr>
-            <w:r>
-              <w:rPr>
-                <w:rFonts w:ascii="Arial" w:hAnsi="Arial" w:cs="Arial"/>
-              </w:rPr>
-              <w:t>topMeta[</w:t>
+            <w:proofErr w:type="spellStart"/>
+            <w:r>
+              <w:rPr>
+                <w:rFonts w:ascii="Arial" w:hAnsi="Arial" w:cs="Arial"/>
+              </w:rPr>
+              <w:t>topMeta</w:t>
+            </w:r>
+            <w:proofErr w:type="spellEnd"/>
+            <w:r>
+              <w:rPr>
+                <w:rFonts w:ascii="Arial" w:hAnsi="Arial" w:cs="Arial"/>
+              </w:rPr>
+              <w:t>[</w:t>
             </w:r>
             <w:r>
               <w:rPr>
@@ -4853,8 +5439,16 @@
               <w:rPr>
                 <w:rFonts w:ascii="Arial" w:hAnsi="Arial" w:cs="Arial"/>
               </w:rPr>
-              <w:t>].cell_id</w:t>
-            </w:r>
+              <w:t>].</w:t>
+            </w:r>
+            <w:proofErr w:type="spellStart"/>
+            <w:r>
+              <w:rPr>
+                <w:rFonts w:ascii="Arial" w:hAnsi="Arial" w:cs="Arial"/>
+              </w:rPr>
+              <w:t>cell_id</w:t>
+            </w:r>
+            <w:proofErr w:type="spellEnd"/>
           </w:p>
         </w:tc>
         <w:tc>
@@ -4905,11 +5499,19 @@
                 <w:rFonts w:ascii="Arial" w:hAnsi="Arial" w:cs="Arial"/>
               </w:rPr>
             </w:pPr>
-            <w:r>
-              <w:rPr>
-                <w:rFonts w:ascii="Arial" w:hAnsi="Arial" w:cs="Arial"/>
-              </w:rPr>
-              <w:t>topMeta[</w:t>
+            <w:proofErr w:type="spellStart"/>
+            <w:r>
+              <w:rPr>
+                <w:rFonts w:ascii="Arial" w:hAnsi="Arial" w:cs="Arial"/>
+              </w:rPr>
+              <w:t>topMeta</w:t>
+            </w:r>
+            <w:proofErr w:type="spellEnd"/>
+            <w:r>
+              <w:rPr>
+                <w:rFonts w:ascii="Arial" w:hAnsi="Arial" w:cs="Arial"/>
+              </w:rPr>
+              <w:t>[</w:t>
             </w:r>
             <w:r>
               <w:rPr>
@@ -4921,8 +5523,16 @@
               <w:rPr>
                 <w:rFonts w:ascii="Arial" w:hAnsi="Arial" w:cs="Arial"/>
               </w:rPr>
-              <w:t>].pert_desc</w:t>
-            </w:r>
+              <w:t>].</w:t>
+            </w:r>
+            <w:proofErr w:type="spellStart"/>
+            <w:r>
+              <w:rPr>
+                <w:rFonts w:ascii="Arial" w:hAnsi="Arial" w:cs="Arial"/>
+              </w:rPr>
+              <w:t>pert_desc</w:t>
+            </w:r>
+            <w:proofErr w:type="spellEnd"/>
           </w:p>
         </w:tc>
         <w:tc>
@@ -4973,11 +5583,19 @@
                 <w:rFonts w:ascii="Arial" w:hAnsi="Arial" w:cs="Arial"/>
               </w:rPr>
             </w:pPr>
-            <w:r>
-              <w:rPr>
-                <w:rFonts w:ascii="Arial" w:hAnsi="Arial" w:cs="Arial"/>
-              </w:rPr>
-              <w:t>topMeta[</w:t>
+            <w:proofErr w:type="spellStart"/>
+            <w:r>
+              <w:rPr>
+                <w:rFonts w:ascii="Arial" w:hAnsi="Arial" w:cs="Arial"/>
+              </w:rPr>
+              <w:t>topMeta</w:t>
+            </w:r>
+            <w:proofErr w:type="spellEnd"/>
+            <w:r>
+              <w:rPr>
+                <w:rFonts w:ascii="Arial" w:hAnsi="Arial" w:cs="Arial"/>
+              </w:rPr>
+              <w:t>[</w:t>
             </w:r>
             <w:r>
               <w:rPr>
@@ -4989,8 +5607,16 @@
               <w:rPr>
                 <w:rFonts w:ascii="Arial" w:hAnsi="Arial" w:cs="Arial"/>
               </w:rPr>
-              <w:t>].pert_id</w:t>
-            </w:r>
+              <w:t>].</w:t>
+            </w:r>
+            <w:proofErr w:type="spellStart"/>
+            <w:r>
+              <w:rPr>
+                <w:rFonts w:ascii="Arial" w:hAnsi="Arial" w:cs="Arial"/>
+              </w:rPr>
+              <w:t>pert_id</w:t>
+            </w:r>
+            <w:proofErr w:type="spellEnd"/>
           </w:p>
         </w:tc>
         <w:tc>
@@ -5041,11 +5667,19 @@
                 <w:rFonts w:ascii="Arial" w:hAnsi="Arial" w:cs="Arial"/>
               </w:rPr>
             </w:pPr>
-            <w:r>
-              <w:rPr>
-                <w:rFonts w:ascii="Arial" w:hAnsi="Arial" w:cs="Arial"/>
-              </w:rPr>
-              <w:t>topMeta[</w:t>
+            <w:proofErr w:type="spellStart"/>
+            <w:r>
+              <w:rPr>
+                <w:rFonts w:ascii="Arial" w:hAnsi="Arial" w:cs="Arial"/>
+              </w:rPr>
+              <w:t>topMeta</w:t>
+            </w:r>
+            <w:proofErr w:type="spellEnd"/>
+            <w:r>
+              <w:rPr>
+                <w:rFonts w:ascii="Arial" w:hAnsi="Arial" w:cs="Arial"/>
+              </w:rPr>
+              <w:t>[</w:t>
             </w:r>
             <w:r>
               <w:rPr>
@@ -5057,8 +5691,16 @@
               <w:rPr>
                 <w:rFonts w:ascii="Arial" w:hAnsi="Arial" w:cs="Arial"/>
               </w:rPr>
-              <w:t>].pert_time</w:t>
-            </w:r>
+              <w:t>].</w:t>
+            </w:r>
+            <w:proofErr w:type="spellStart"/>
+            <w:r>
+              <w:rPr>
+                <w:rFonts w:ascii="Arial" w:hAnsi="Arial" w:cs="Arial"/>
+              </w:rPr>
+              <w:t>pert_time</w:t>
+            </w:r>
+            <w:proofErr w:type="spellEnd"/>
           </w:p>
         </w:tc>
         <w:tc>
@@ -5109,11 +5751,19 @@
                 <w:rFonts w:ascii="Arial" w:hAnsi="Arial" w:cs="Arial"/>
               </w:rPr>
             </w:pPr>
-            <w:r>
-              <w:rPr>
-                <w:rFonts w:ascii="Arial" w:hAnsi="Arial" w:cs="Arial"/>
-              </w:rPr>
-              <w:t>topMeta[</w:t>
+            <w:proofErr w:type="spellStart"/>
+            <w:r>
+              <w:rPr>
+                <w:rFonts w:ascii="Arial" w:hAnsi="Arial" w:cs="Arial"/>
+              </w:rPr>
+              <w:t>topMeta</w:t>
+            </w:r>
+            <w:proofErr w:type="spellEnd"/>
+            <w:r>
+              <w:rPr>
+                <w:rFonts w:ascii="Arial" w:hAnsi="Arial" w:cs="Arial"/>
+              </w:rPr>
+              <w:t>[</w:t>
             </w:r>
             <w:r>
               <w:rPr>
@@ -5125,8 +5775,16 @@
               <w:rPr>
                 <w:rFonts w:ascii="Arial" w:hAnsi="Arial" w:cs="Arial"/>
               </w:rPr>
-              <w:t>].pert_time_unit</w:t>
-            </w:r>
+              <w:t>].</w:t>
+            </w:r>
+            <w:proofErr w:type="spellStart"/>
+            <w:r>
+              <w:rPr>
+                <w:rFonts w:ascii="Arial" w:hAnsi="Arial" w:cs="Arial"/>
+              </w:rPr>
+              <w:t>pert_time_unit</w:t>
+            </w:r>
+            <w:proofErr w:type="spellEnd"/>
           </w:p>
         </w:tc>
         <w:tc>
@@ -5177,11 +5835,19 @@
                 <w:rFonts w:ascii="Arial" w:hAnsi="Arial" w:cs="Arial"/>
               </w:rPr>
             </w:pPr>
-            <w:r>
-              <w:rPr>
-                <w:rFonts w:ascii="Arial" w:hAnsi="Arial" w:cs="Arial"/>
-              </w:rPr>
-              <w:t>topMeta[</w:t>
+            <w:proofErr w:type="spellStart"/>
+            <w:r>
+              <w:rPr>
+                <w:rFonts w:ascii="Arial" w:hAnsi="Arial" w:cs="Arial"/>
+              </w:rPr>
+              <w:t>topMeta</w:t>
+            </w:r>
+            <w:proofErr w:type="spellEnd"/>
+            <w:r>
+              <w:rPr>
+                <w:rFonts w:ascii="Arial" w:hAnsi="Arial" w:cs="Arial"/>
+              </w:rPr>
+              <w:t>[</w:t>
             </w:r>
             <w:r>
               <w:rPr>
@@ -5193,8 +5859,16 @@
               <w:rPr>
                 <w:rFonts w:ascii="Arial" w:hAnsi="Arial" w:cs="Arial"/>
               </w:rPr>
-              <w:t>].pert_dose</w:t>
-            </w:r>
+              <w:t>].</w:t>
+            </w:r>
+            <w:proofErr w:type="spellStart"/>
+            <w:r>
+              <w:rPr>
+                <w:rFonts w:ascii="Arial" w:hAnsi="Arial" w:cs="Arial"/>
+              </w:rPr>
+              <w:t>pert_dose</w:t>
+            </w:r>
+            <w:proofErr w:type="spellEnd"/>
           </w:p>
         </w:tc>
         <w:tc>
@@ -5245,11 +5919,19 @@
                 <w:rFonts w:ascii="Arial" w:hAnsi="Arial" w:cs="Arial"/>
               </w:rPr>
             </w:pPr>
-            <w:r>
-              <w:rPr>
-                <w:rFonts w:ascii="Arial" w:hAnsi="Arial" w:cs="Arial"/>
-              </w:rPr>
-              <w:t>topMeta[</w:t>
+            <w:proofErr w:type="spellStart"/>
+            <w:r>
+              <w:rPr>
+                <w:rFonts w:ascii="Arial" w:hAnsi="Arial" w:cs="Arial"/>
+              </w:rPr>
+              <w:t>topMeta</w:t>
+            </w:r>
+            <w:proofErr w:type="spellEnd"/>
+            <w:r>
+              <w:rPr>
+                <w:rFonts w:ascii="Arial" w:hAnsi="Arial" w:cs="Arial"/>
+              </w:rPr>
+              <w:t>[</w:t>
             </w:r>
             <w:r>
               <w:rPr>
@@ -5261,8 +5943,16 @@
               <w:rPr>
                 <w:rFonts w:ascii="Arial" w:hAnsi="Arial" w:cs="Arial"/>
               </w:rPr>
-              <w:t>].pert_dose_unit</w:t>
-            </w:r>
+              <w:t>].</w:t>
+            </w:r>
+            <w:proofErr w:type="spellStart"/>
+            <w:r>
+              <w:rPr>
+                <w:rFonts w:ascii="Arial" w:hAnsi="Arial" w:cs="Arial"/>
+              </w:rPr>
+              <w:t>pert_dose_unit</w:t>
+            </w:r>
+            <w:proofErr w:type="spellEnd"/>
           </w:p>
         </w:tc>
         <w:tc>
@@ -5313,11 +6003,19 @@
                 <w:rFonts w:ascii="Arial" w:hAnsi="Arial" w:cs="Arial"/>
               </w:rPr>
             </w:pPr>
-            <w:r>
-              <w:rPr>
-                <w:rFonts w:ascii="Arial" w:hAnsi="Arial" w:cs="Arial"/>
-              </w:rPr>
-              <w:t>topMeta[</w:t>
+            <w:proofErr w:type="spellStart"/>
+            <w:r>
+              <w:rPr>
+                <w:rFonts w:ascii="Arial" w:hAnsi="Arial" w:cs="Arial"/>
+              </w:rPr>
+              <w:t>topMeta</w:t>
+            </w:r>
+            <w:proofErr w:type="spellEnd"/>
+            <w:r>
+              <w:rPr>
+                <w:rFonts w:ascii="Arial" w:hAnsi="Arial" w:cs="Arial"/>
+              </w:rPr>
+              <w:t>[</w:t>
             </w:r>
             <w:r>
               <w:rPr>
@@ -5329,8 +6027,16 @@
               <w:rPr>
                 <w:rFonts w:ascii="Arial" w:hAnsi="Arial" w:cs="Arial"/>
               </w:rPr>
-              <w:t>].sig_id</w:t>
-            </w:r>
+              <w:t>].</w:t>
+            </w:r>
+            <w:proofErr w:type="spellStart"/>
+            <w:r>
+              <w:rPr>
+                <w:rFonts w:ascii="Arial" w:hAnsi="Arial" w:cs="Arial"/>
+              </w:rPr>
+              <w:t>sig_id</w:t>
+            </w:r>
+            <w:proofErr w:type="spellEnd"/>
           </w:p>
         </w:tc>
         <w:tc>
@@ -5381,11 +6087,19 @@
                 <w:rFonts w:ascii="Arial" w:hAnsi="Arial" w:cs="Arial"/>
               </w:rPr>
             </w:pPr>
-            <w:r>
-              <w:rPr>
-                <w:rFonts w:ascii="Arial" w:hAnsi="Arial" w:cs="Arial" w:hint="eastAsia"/>
-              </w:rPr>
-              <w:t>topMeta[ ].overlap</w:t>
+            <w:proofErr w:type="spellStart"/>
+            <w:r>
+              <w:rPr>
+                <w:rFonts w:ascii="Arial" w:hAnsi="Arial" w:cs="Arial" w:hint="eastAsia"/>
+              </w:rPr>
+              <w:t>topMeta</w:t>
+            </w:r>
+            <w:proofErr w:type="spellEnd"/>
+            <w:r>
+              <w:rPr>
+                <w:rFonts w:ascii="Arial" w:hAnsi="Arial" w:cs="Arial" w:hint="eastAsia"/>
+              </w:rPr>
+              <w:t>[ ].overlap</w:t>
             </w:r>
           </w:p>
         </w:tc>
@@ -5421,14 +6135,7 @@
               <w:rPr>
                 <w:rFonts w:ascii="Arial" w:hAnsi="Arial" w:cs="Arial" w:hint="eastAsia"/>
               </w:rPr>
-              <w:t xml:space="preserve">The overlapping genes </w:t>
-            </w:r>
-            <w:r>
-              <w:rPr>
-                <w:rFonts w:ascii="Arial" w:hAnsi="Arial" w:cs="Arial" w:hint="eastAsia"/>
-              </w:rPr>
-              <w:lastRenderedPageBreak/>
-              <w:t xml:space="preserve">between input </w:t>
+              <w:t xml:space="preserve">The overlapping genes between input </w:t>
             </w:r>
             <w:r>
               <w:rPr>
@@ -5462,25 +6169,42 @@
                 <w:rFonts w:ascii="Arial" w:hAnsi="Arial" w:cs="Arial"/>
               </w:rPr>
             </w:pPr>
-            <w:r>
-              <w:rPr>
-                <w:rFonts w:ascii="Arial" w:hAnsi="Arial" w:cs="Arial" w:hint="eastAsia"/>
-              </w:rPr>
-              <w:lastRenderedPageBreak/>
-              <w:t>topMeta[ ].overlap.up</w:t>
-            </w:r>
+            <w:proofErr w:type="spellStart"/>
+            <w:r>
+              <w:rPr>
+                <w:rFonts w:ascii="Arial" w:hAnsi="Arial" w:cs="Arial" w:hint="eastAsia"/>
+              </w:rPr>
+              <w:t>topMeta</w:t>
+            </w:r>
+            <w:proofErr w:type="spellEnd"/>
+            <w:r>
+              <w:rPr>
+                <w:rFonts w:ascii="Arial" w:hAnsi="Arial" w:cs="Arial" w:hint="eastAsia"/>
+              </w:rPr>
+              <w:t>[ ].</w:t>
+            </w:r>
+            <w:proofErr w:type="spellStart"/>
+            <w:r>
+              <w:rPr>
+                <w:rFonts w:ascii="Arial" w:hAnsi="Arial" w:cs="Arial" w:hint="eastAsia"/>
+              </w:rPr>
+              <w:t>overlap.up</w:t>
+            </w:r>
+            <w:proofErr w:type="spellEnd"/>
             <w:r>
               <w:rPr>
                 <w:rFonts w:ascii="Arial" w:hAnsi="Arial" w:cs="Arial" w:hint="eastAsia"/>
               </w:rPr>
               <w:t>/</w:t>
             </w:r>
+            <w:proofErr w:type="spellStart"/>
             <w:r>
               <w:rPr>
                 <w:rFonts w:ascii="Arial" w:hAnsi="Arial" w:cs="Arial" w:hint="eastAsia"/>
               </w:rPr>
               <w:t>dn</w:t>
             </w:r>
+            <w:proofErr w:type="spellEnd"/>
             <w:r>
               <w:rPr>
                 <w:rFonts w:ascii="Arial" w:hAnsi="Arial" w:cs="Arial" w:hint="eastAsia"/>
@@ -5585,17 +6309,39 @@
                 <w:rFonts w:ascii="Arial" w:hAnsi="Arial" w:cs="Arial"/>
               </w:rPr>
             </w:pPr>
-            <w:r>
-              <w:rPr>
-                <w:rFonts w:ascii="Arial" w:hAnsi="Arial" w:cs="Arial" w:hint="eastAsia"/>
-              </w:rPr>
-              <w:t>topMeta[ ].overlap.</w:t>
-            </w:r>
-            <w:r>
-              <w:rPr>
-                <w:rFonts w:ascii="Arial" w:hAnsi="Arial" w:cs="Arial" w:hint="eastAsia"/>
-              </w:rPr>
-              <w:t>dn/up</w:t>
+            <w:proofErr w:type="spellStart"/>
+            <w:r>
+              <w:rPr>
+                <w:rFonts w:ascii="Arial" w:hAnsi="Arial" w:cs="Arial" w:hint="eastAsia"/>
+              </w:rPr>
+              <w:t>topMeta</w:t>
+            </w:r>
+            <w:proofErr w:type="spellEnd"/>
+            <w:r>
+              <w:rPr>
+                <w:rFonts w:ascii="Arial" w:hAnsi="Arial" w:cs="Arial" w:hint="eastAsia"/>
+              </w:rPr>
+              <w:t>[ ].</w:t>
+            </w:r>
+            <w:proofErr w:type="spellStart"/>
+            <w:r>
+              <w:rPr>
+                <w:rFonts w:ascii="Arial" w:hAnsi="Arial" w:cs="Arial" w:hint="eastAsia"/>
+              </w:rPr>
+              <w:t>overlap.</w:t>
+            </w:r>
+            <w:r>
+              <w:rPr>
+                <w:rFonts w:ascii="Arial" w:hAnsi="Arial" w:cs="Arial" w:hint="eastAsia"/>
+              </w:rPr>
+              <w:t>dn</w:t>
+            </w:r>
+            <w:proofErr w:type="spellEnd"/>
+            <w:r>
+              <w:rPr>
+                <w:rFonts w:ascii="Arial" w:hAnsi="Arial" w:cs="Arial" w:hint="eastAsia"/>
+              </w:rPr>
+              <w:t>/up</w:t>
             </w:r>
             <w:r>
               <w:rPr>
@@ -5701,17 +6447,39 @@
                 <w:rFonts w:ascii="Arial" w:hAnsi="Arial" w:cs="Arial"/>
               </w:rPr>
             </w:pPr>
-            <w:r>
-              <w:rPr>
-                <w:rFonts w:ascii="Arial" w:hAnsi="Arial" w:cs="Arial" w:hint="eastAsia"/>
-              </w:rPr>
-              <w:t>topMeta[ ].overlap</w:t>
-            </w:r>
-            <w:r>
-              <w:rPr>
-                <w:rFonts w:ascii="Arial" w:hAnsi="Arial" w:cs="Arial" w:hint="eastAsia"/>
-              </w:rPr>
-              <w:t>.up/up (mimic</w:t>
+            <w:proofErr w:type="spellStart"/>
+            <w:r>
+              <w:rPr>
+                <w:rFonts w:ascii="Arial" w:hAnsi="Arial" w:cs="Arial" w:hint="eastAsia"/>
+              </w:rPr>
+              <w:t>topMeta</w:t>
+            </w:r>
+            <w:proofErr w:type="spellEnd"/>
+            <w:r>
+              <w:rPr>
+                <w:rFonts w:ascii="Arial" w:hAnsi="Arial" w:cs="Arial" w:hint="eastAsia"/>
+              </w:rPr>
+              <w:t>[ ].</w:t>
+            </w:r>
+            <w:proofErr w:type="spellStart"/>
+            <w:r>
+              <w:rPr>
+                <w:rFonts w:ascii="Arial" w:hAnsi="Arial" w:cs="Arial" w:hint="eastAsia"/>
+              </w:rPr>
+              <w:t>overlap</w:t>
+            </w:r>
+            <w:r>
+              <w:rPr>
+                <w:rFonts w:ascii="Arial" w:hAnsi="Arial" w:cs="Arial" w:hint="eastAsia"/>
+              </w:rPr>
+              <w:t>.up</w:t>
+            </w:r>
+            <w:proofErr w:type="spellEnd"/>
+            <w:r>
+              <w:rPr>
+                <w:rFonts w:ascii="Arial" w:hAnsi="Arial" w:cs="Arial" w:hint="eastAsia"/>
+              </w:rPr>
+              <w:t>/up (mimic</w:t>
             </w:r>
             <w:r>
               <w:rPr>
@@ -5793,18 +6561,48 @@
                 <w:rFonts w:ascii="Arial" w:hAnsi="Arial" w:cs="Arial"/>
               </w:rPr>
             </w:pPr>
-            <w:r>
-              <w:rPr>
-                <w:rFonts w:ascii="Arial" w:hAnsi="Arial" w:cs="Arial" w:hint="eastAsia"/>
-              </w:rPr>
-              <w:t>topMeta[ ].overlap.</w:t>
-            </w:r>
-            <w:r>
-              <w:rPr>
-                <w:rFonts w:ascii="Arial" w:hAnsi="Arial" w:cs="Arial" w:hint="eastAsia"/>
-              </w:rPr>
-              <w:t>dn/dn</w:t>
-            </w:r>
+            <w:proofErr w:type="spellStart"/>
+            <w:r>
+              <w:rPr>
+                <w:rFonts w:ascii="Arial" w:hAnsi="Arial" w:cs="Arial" w:hint="eastAsia"/>
+              </w:rPr>
+              <w:t>topMeta</w:t>
+            </w:r>
+            <w:proofErr w:type="spellEnd"/>
+            <w:r>
+              <w:rPr>
+                <w:rFonts w:ascii="Arial" w:hAnsi="Arial" w:cs="Arial" w:hint="eastAsia"/>
+              </w:rPr>
+              <w:t>[ ].</w:t>
+            </w:r>
+            <w:proofErr w:type="spellStart"/>
+            <w:r>
+              <w:rPr>
+                <w:rFonts w:ascii="Arial" w:hAnsi="Arial" w:cs="Arial" w:hint="eastAsia"/>
+              </w:rPr>
+              <w:t>overlap.</w:t>
+            </w:r>
+            <w:r>
+              <w:rPr>
+                <w:rFonts w:ascii="Arial" w:hAnsi="Arial" w:cs="Arial" w:hint="eastAsia"/>
+              </w:rPr>
+              <w:t>dn</w:t>
+            </w:r>
+            <w:proofErr w:type="spellEnd"/>
+            <w:r>
+              <w:rPr>
+                <w:rFonts w:ascii="Arial" w:hAnsi="Arial" w:cs="Arial" w:hint="eastAsia"/>
+              </w:rPr>
+              <w:t>/</w:t>
+            </w:r>
+            <w:proofErr w:type="spellStart"/>
+            <w:r>
+              <w:rPr>
+                <w:rFonts w:ascii="Arial" w:hAnsi="Arial" w:cs="Arial" w:hint="eastAsia"/>
+              </w:rPr>
+              <w:t>dn</w:t>
+            </w:r>
+            <w:proofErr w:type="spellEnd"/>
             <w:r>
               <w:rPr>
                 <w:rFonts w:ascii="Arial" w:hAnsi="Arial" w:cs="Arial" w:hint="eastAsia"/>
@@ -5947,7 +6745,29 @@
           <w:sz w:val="18"/>
           <w:szCs w:val="18"/>
         </w:rPr>
-        <w:t>(content-type: application/json)</w:t>
+        <w:t>(content-type: application/</w:t>
+      </w:r>
+      <w:proofErr w:type="spellStart"/>
+      <w:r>
+        <w:rPr>
+          <w:rFonts w:ascii="Arial" w:hAnsi="Arial" w:cs="Arial"/>
+          <w:b/>
+          <w:bCs/>
+          <w:sz w:val="18"/>
+          <w:szCs w:val="18"/>
+        </w:rPr>
+        <w:t>json</w:t>
+      </w:r>
+      <w:proofErr w:type="spellEnd"/>
+      <w:r>
+        <w:rPr>
+          <w:rFonts w:ascii="Arial" w:hAnsi="Arial" w:cs="Arial"/>
+          <w:b/>
+          <w:bCs/>
+          <w:sz w:val="18"/>
+          <w:szCs w:val="18"/>
+        </w:rPr>
+        <w:t>)</w:t>
       </w:r>
     </w:p>
     <w:tbl>
@@ -6028,12 +6848,14 @@
                 <w:rFonts w:ascii="Arial" w:hAnsi="Arial" w:cs="Arial"/>
               </w:rPr>
             </w:pPr>
+            <w:proofErr w:type="spellStart"/>
             <w:r>
               <w:rPr>
                 <w:rFonts w:ascii="Arial" w:hAnsi="Arial" w:cs="Arial" w:hint="eastAsia"/>
               </w:rPr>
               <w:t>data.upGenes</w:t>
             </w:r>
+            <w:proofErr w:type="spellEnd"/>
           </w:p>
         </w:tc>
         <w:tc>
@@ -6090,12 +6912,14 @@
                 <w:rFonts w:ascii="Arial" w:hAnsi="Arial" w:cs="Arial"/>
               </w:rPr>
             </w:pPr>
+            <w:proofErr w:type="spellStart"/>
             <w:r>
               <w:rPr>
                 <w:rFonts w:ascii="Arial" w:hAnsi="Arial" w:cs="Arial" w:hint="eastAsia"/>
               </w:rPr>
               <w:t>input.data.dnGenes</w:t>
             </w:r>
+            <w:proofErr w:type="spellEnd"/>
           </w:p>
         </w:tc>
         <w:tc>
@@ -6170,12 +6994,14 @@
                 <w:rFonts w:ascii="Arial" w:hAnsi="Arial" w:cs="Arial"/>
               </w:rPr>
             </w:pPr>
+            <w:proofErr w:type="spellStart"/>
             <w:r>
               <w:rPr>
                 <w:rFonts w:ascii="Arial" w:hAnsi="Arial" w:cs="Arial" w:hint="eastAsia"/>
               </w:rPr>
               <w:t>config</w:t>
             </w:r>
+            <w:proofErr w:type="spellEnd"/>
           </w:p>
         </w:tc>
         <w:tc>
@@ -6226,12 +7052,14 @@
                 <w:rFonts w:ascii="Arial" w:hAnsi="Arial" w:cs="Arial"/>
               </w:rPr>
             </w:pPr>
+            <w:proofErr w:type="spellStart"/>
             <w:r>
               <w:rPr>
                 <w:rFonts w:ascii="Arial" w:hAnsi="Arial" w:cs="Arial" w:hint="eastAsia"/>
               </w:rPr>
               <w:t>config.aggravate</w:t>
             </w:r>
+            <w:proofErr w:type="spellEnd"/>
           </w:p>
         </w:tc>
         <w:tc>
@@ -6282,12 +7110,14 @@
                 <w:rFonts w:ascii="Arial" w:hAnsi="Arial" w:cs="Arial"/>
               </w:rPr>
             </w:pPr>
+            <w:proofErr w:type="spellStart"/>
             <w:r>
               <w:rPr>
                 <w:rFonts w:ascii="Arial" w:hAnsi="Arial" w:cs="Arial" w:hint="eastAsia"/>
               </w:rPr>
               <w:t>config.seachMethod</w:t>
             </w:r>
+            <w:proofErr w:type="spellEnd"/>
           </w:p>
         </w:tc>
         <w:tc>
@@ -6350,12 +7180,14 @@
                 <w:rFonts w:ascii="Arial" w:hAnsi="Arial" w:cs="Arial"/>
               </w:rPr>
             </w:pPr>
+            <w:proofErr w:type="spellStart"/>
             <w:r>
               <w:rPr>
                 <w:rFonts w:ascii="Arial" w:hAnsi="Arial" w:cs="Arial" w:hint="eastAsia"/>
               </w:rPr>
               <w:t>config.share</w:t>
             </w:r>
+            <w:proofErr w:type="spellEnd"/>
           </w:p>
         </w:tc>
         <w:tc>
@@ -6458,7 +7290,14 @@
               <w:rPr>
                 <w:rFonts w:ascii="Arial" w:hAnsi="Arial" w:cs="Arial" w:hint="eastAsia"/>
               </w:rPr>
-              <w:t>An array of objects that saves the metadata of the input</w:t>
+              <w:t xml:space="preserve">An array of objects that </w:t>
+            </w:r>
+            <w:r>
+              <w:rPr>
+                <w:rFonts w:ascii="Arial" w:hAnsi="Arial" w:cs="Arial" w:hint="eastAsia"/>
+              </w:rPr>
+              <w:lastRenderedPageBreak/>
+              <w:t>saves the metadata of the input</w:t>
             </w:r>
           </w:p>
         </w:tc>
@@ -6478,6 +7317,7 @@
               <w:rPr>
                 <w:rFonts w:ascii="Arial" w:hAnsi="Arial" w:cs="Arial" w:hint="eastAsia"/>
               </w:rPr>
+              <w:lastRenderedPageBreak/>
               <w:t>metadata[ ].key</w:t>
             </w:r>
           </w:p>
@@ -6637,12 +7477,14 @@
                 <w:rFonts w:ascii="Arial" w:hAnsi="Arial" w:cs="Arial"/>
               </w:rPr>
             </w:pPr>
+            <w:proofErr w:type="spellStart"/>
             <w:r>
               <w:rPr>
                 <w:rFonts w:ascii="Arial" w:hAnsi="Arial" w:cs="Arial"/>
               </w:rPr>
               <w:t>shareId</w:t>
             </w:r>
+            <w:proofErr w:type="spellEnd"/>
           </w:p>
         </w:tc>
         <w:tc>
@@ -6693,12 +7535,14 @@
                 <w:rFonts w:ascii="Arial" w:hAnsi="Arial" w:cs="Arial"/>
               </w:rPr>
             </w:pPr>
+            <w:proofErr w:type="spellStart"/>
             <w:r>
               <w:rPr>
                 <w:rFonts w:ascii="Arial" w:hAnsi="Arial" w:cs="Arial" w:hint="eastAsia"/>
               </w:rPr>
               <w:t>uniqInput</w:t>
             </w:r>
+            <w:proofErr w:type="spellEnd"/>
           </w:p>
         </w:tc>
         <w:tc>
@@ -6757,14 +7601,7 @@
               <w:rPr>
                 <w:rFonts w:ascii="Arial" w:hAnsi="Arial" w:cs="Arial" w:hint="eastAsia"/>
               </w:rPr>
-              <w:t xml:space="preserve"> L1000 genome and their input </w:t>
-            </w:r>
-            <w:r>
-              <w:rPr>
-                <w:rFonts w:ascii="Arial" w:hAnsi="Arial" w:cs="Arial" w:hint="eastAsia"/>
-              </w:rPr>
-              <w:lastRenderedPageBreak/>
-              <w:t>values.</w:t>
+              <w:t xml:space="preserve"> L1000 genome and their input values.</w:t>
             </w:r>
           </w:p>
         </w:tc>
@@ -6780,13 +7617,14 @@
                 <w:rFonts w:ascii="Arial" w:hAnsi="Arial" w:cs="Arial"/>
               </w:rPr>
             </w:pPr>
-            <w:r>
-              <w:rPr>
-                <w:rFonts w:ascii="Arial" w:hAnsi="Arial" w:cs="Arial" w:hint="eastAsia"/>
-              </w:rPr>
-              <w:lastRenderedPageBreak/>
+            <w:proofErr w:type="spellStart"/>
+            <w:r>
+              <w:rPr>
+                <w:rFonts w:ascii="Arial" w:hAnsi="Arial" w:cs="Arial" w:hint="eastAsia"/>
+              </w:rPr>
               <w:t>uniqInput.up</w:t>
             </w:r>
+            <w:proofErr w:type="spellEnd"/>
           </w:p>
         </w:tc>
         <w:tc>
@@ -6861,12 +7699,14 @@
                 <w:rFonts w:ascii="Arial" w:hAnsi="Arial" w:cs="Arial"/>
               </w:rPr>
             </w:pPr>
+            <w:proofErr w:type="spellStart"/>
             <w:r>
               <w:rPr>
                 <w:rFonts w:ascii="Arial" w:hAnsi="Arial" w:cs="Arial" w:hint="eastAsia"/>
               </w:rPr>
               <w:t>uniqInput.up.genes</w:t>
             </w:r>
+            <w:proofErr w:type="spellEnd"/>
           </w:p>
         </w:tc>
         <w:tc>
@@ -6935,12 +7775,14 @@
                 <w:rFonts w:ascii="Arial" w:hAnsi="Arial" w:cs="Arial"/>
               </w:rPr>
             </w:pPr>
+            <w:proofErr w:type="spellStart"/>
             <w:r>
               <w:rPr>
                 <w:rFonts w:ascii="Arial" w:hAnsi="Arial" w:cs="Arial" w:hint="eastAsia"/>
               </w:rPr>
               <w:t>uniqInput.up.vals</w:t>
             </w:r>
+            <w:proofErr w:type="spellEnd"/>
           </w:p>
         </w:tc>
         <w:tc>
@@ -7021,6 +7863,7 @@
                 <w:rFonts w:ascii="Arial" w:hAnsi="Arial" w:cs="Arial"/>
               </w:rPr>
             </w:pPr>
+            <w:proofErr w:type="spellStart"/>
             <w:r>
               <w:rPr>
                 <w:rFonts w:ascii="Arial" w:hAnsi="Arial" w:cs="Arial" w:hint="eastAsia"/>
@@ -7033,6 +7876,7 @@
               </w:rPr>
               <w:t>dn</w:t>
             </w:r>
+            <w:proofErr w:type="spellEnd"/>
           </w:p>
         </w:tc>
         <w:tc>
@@ -7101,6 +7945,7 @@
                 <w:rFonts w:ascii="Arial" w:hAnsi="Arial" w:cs="Arial"/>
               </w:rPr>
             </w:pPr>
+            <w:proofErr w:type="spellStart"/>
             <w:r>
               <w:rPr>
                 <w:rFonts w:ascii="Arial" w:hAnsi="Arial" w:cs="Arial" w:hint="eastAsia"/>
@@ -7113,6 +7958,7 @@
               </w:rPr>
               <w:t>.genes</w:t>
             </w:r>
+            <w:proofErr w:type="spellEnd"/>
           </w:p>
         </w:tc>
         <w:tc>
@@ -7187,6 +8033,7 @@
                 <w:rFonts w:ascii="Arial" w:hAnsi="Arial" w:cs="Arial"/>
               </w:rPr>
             </w:pPr>
+            <w:proofErr w:type="spellStart"/>
             <w:r>
               <w:rPr>
                 <w:rFonts w:ascii="Arial" w:hAnsi="Arial" w:cs="Arial" w:hint="eastAsia"/>
@@ -7199,6 +8046,7 @@
               </w:rPr>
               <w:t>.vals</w:t>
             </w:r>
+            <w:proofErr w:type="spellEnd"/>
           </w:p>
         </w:tc>
         <w:tc>
@@ -7273,12 +8121,14 @@
                 <w:rFonts w:ascii="Arial" w:hAnsi="Arial" w:cs="Arial"/>
               </w:rPr>
             </w:pPr>
+            <w:proofErr w:type="spellStart"/>
             <w:r>
               <w:rPr>
                 <w:rFonts w:ascii="Arial" w:hAnsi="Arial" w:cs="Arial" w:hint="eastAsia"/>
               </w:rPr>
               <w:t>topMeta</w:t>
             </w:r>
+            <w:proofErr w:type="spellEnd"/>
           </w:p>
         </w:tc>
         <w:tc>
@@ -7329,11 +8179,19 @@
                 <w:rFonts w:ascii="Arial" w:hAnsi="Arial" w:cs="Arial"/>
               </w:rPr>
             </w:pPr>
-            <w:r>
-              <w:rPr>
-                <w:rFonts w:ascii="Arial" w:hAnsi="Arial" w:cs="Arial"/>
-              </w:rPr>
-              <w:t>topMeta[</w:t>
+            <w:proofErr w:type="spellStart"/>
+            <w:r>
+              <w:rPr>
+                <w:rFonts w:ascii="Arial" w:hAnsi="Arial" w:cs="Arial"/>
+              </w:rPr>
+              <w:t>topMeta</w:t>
+            </w:r>
+            <w:proofErr w:type="spellEnd"/>
+            <w:r>
+              <w:rPr>
+                <w:rFonts w:ascii="Arial" w:hAnsi="Arial" w:cs="Arial"/>
+              </w:rPr>
+              <w:t>[</w:t>
             </w:r>
             <w:r>
               <w:rPr>
@@ -7403,12 +8261,14 @@
                 <w:rFonts w:ascii="Arial" w:hAnsi="Arial" w:cs="Arial"/>
               </w:rPr>
             </w:pPr>
+            <w:proofErr w:type="spellStart"/>
             <w:r>
               <w:rPr>
                 <w:rFonts w:ascii="Arial" w:hAnsi="Arial" w:cs="Arial"/>
               </w:rPr>
               <w:t>topMeta</w:t>
             </w:r>
+            <w:proofErr w:type="spellEnd"/>
             <w:r>
               <w:rPr>
                 <w:rFonts w:ascii="Arial" w:hAnsi="Arial" w:cs="Arial"/>
@@ -7425,8 +8285,16 @@
               <w:rPr>
                 <w:rFonts w:ascii="Arial" w:hAnsi="Arial" w:cs="Arial"/>
               </w:rPr>
-              <w:t>].cell_id</w:t>
-            </w:r>
+              <w:t>].</w:t>
+            </w:r>
+            <w:proofErr w:type="spellStart"/>
+            <w:r>
+              <w:rPr>
+                <w:rFonts w:ascii="Arial" w:hAnsi="Arial" w:cs="Arial"/>
+              </w:rPr>
+              <w:t>cell_id</w:t>
+            </w:r>
+            <w:proofErr w:type="spellEnd"/>
           </w:p>
         </w:tc>
         <w:tc>
@@ -7477,12 +8345,14 @@
                 <w:rFonts w:ascii="Arial" w:hAnsi="Arial" w:cs="Arial"/>
               </w:rPr>
             </w:pPr>
+            <w:proofErr w:type="spellStart"/>
             <w:r>
               <w:rPr>
                 <w:rFonts w:ascii="Arial" w:hAnsi="Arial" w:cs="Arial"/>
               </w:rPr>
               <w:t>topMeta</w:t>
             </w:r>
+            <w:proofErr w:type="spellEnd"/>
             <w:r>
               <w:rPr>
                 <w:rFonts w:ascii="Arial" w:hAnsi="Arial" w:cs="Arial"/>
@@ -7499,8 +8369,16 @@
               <w:rPr>
                 <w:rFonts w:ascii="Arial" w:hAnsi="Arial" w:cs="Arial"/>
               </w:rPr>
-              <w:t>].pert_desc</w:t>
-            </w:r>
+              <w:t>].</w:t>
+            </w:r>
+            <w:proofErr w:type="spellStart"/>
+            <w:r>
+              <w:rPr>
+                <w:rFonts w:ascii="Arial" w:hAnsi="Arial" w:cs="Arial"/>
+              </w:rPr>
+              <w:t>pert_desc</w:t>
+            </w:r>
+            <w:proofErr w:type="spellEnd"/>
           </w:p>
         </w:tc>
         <w:tc>
@@ -7551,11 +8429,19 @@
                 <w:rFonts w:ascii="Arial" w:hAnsi="Arial" w:cs="Arial"/>
               </w:rPr>
             </w:pPr>
-            <w:r>
-              <w:rPr>
-                <w:rFonts w:ascii="Arial" w:hAnsi="Arial" w:cs="Arial"/>
-              </w:rPr>
-              <w:t>topMeta[</w:t>
+            <w:proofErr w:type="spellStart"/>
+            <w:r>
+              <w:rPr>
+                <w:rFonts w:ascii="Arial" w:hAnsi="Arial" w:cs="Arial"/>
+              </w:rPr>
+              <w:t>topMeta</w:t>
+            </w:r>
+            <w:proofErr w:type="spellEnd"/>
+            <w:r>
+              <w:rPr>
+                <w:rFonts w:ascii="Arial" w:hAnsi="Arial" w:cs="Arial"/>
+              </w:rPr>
+              <w:t>[</w:t>
             </w:r>
             <w:r>
               <w:rPr>
@@ -7567,8 +8453,16 @@
               <w:rPr>
                 <w:rFonts w:ascii="Arial" w:hAnsi="Arial" w:cs="Arial"/>
               </w:rPr>
-              <w:t>].pert_id</w:t>
-            </w:r>
+              <w:t>].</w:t>
+            </w:r>
+            <w:proofErr w:type="spellStart"/>
+            <w:r>
+              <w:rPr>
+                <w:rFonts w:ascii="Arial" w:hAnsi="Arial" w:cs="Arial"/>
+              </w:rPr>
+              <w:t>pert_id</w:t>
+            </w:r>
+            <w:proofErr w:type="spellEnd"/>
           </w:p>
         </w:tc>
         <w:tc>
@@ -7619,11 +8513,19 @@
                 <w:rFonts w:ascii="Arial" w:hAnsi="Arial" w:cs="Arial"/>
               </w:rPr>
             </w:pPr>
-            <w:r>
-              <w:rPr>
-                <w:rFonts w:ascii="Arial" w:hAnsi="Arial" w:cs="Arial"/>
-              </w:rPr>
-              <w:t>topMeta[</w:t>
+            <w:proofErr w:type="spellStart"/>
+            <w:r>
+              <w:rPr>
+                <w:rFonts w:ascii="Arial" w:hAnsi="Arial" w:cs="Arial"/>
+              </w:rPr>
+              <w:t>topMeta</w:t>
+            </w:r>
+            <w:proofErr w:type="spellEnd"/>
+            <w:r>
+              <w:rPr>
+                <w:rFonts w:ascii="Arial" w:hAnsi="Arial" w:cs="Arial"/>
+              </w:rPr>
+              <w:t>[</w:t>
             </w:r>
             <w:r>
               <w:rPr>
@@ -7635,8 +8537,16 @@
               <w:rPr>
                 <w:rFonts w:ascii="Arial" w:hAnsi="Arial" w:cs="Arial"/>
               </w:rPr>
-              <w:t>].pert_time</w:t>
-            </w:r>
+              <w:t>].</w:t>
+            </w:r>
+            <w:proofErr w:type="spellStart"/>
+            <w:r>
+              <w:rPr>
+                <w:rFonts w:ascii="Arial" w:hAnsi="Arial" w:cs="Arial"/>
+              </w:rPr>
+              <w:t>pert_time</w:t>
+            </w:r>
+            <w:proofErr w:type="spellEnd"/>
           </w:p>
         </w:tc>
         <w:tc>
@@ -7687,11 +8597,19 @@
                 <w:rFonts w:ascii="Arial" w:hAnsi="Arial" w:cs="Arial"/>
               </w:rPr>
             </w:pPr>
-            <w:r>
-              <w:rPr>
-                <w:rFonts w:ascii="Arial" w:hAnsi="Arial" w:cs="Arial"/>
-              </w:rPr>
-              <w:t>topMeta[</w:t>
+            <w:proofErr w:type="spellStart"/>
+            <w:r>
+              <w:rPr>
+                <w:rFonts w:ascii="Arial" w:hAnsi="Arial" w:cs="Arial"/>
+              </w:rPr>
+              <w:t>topMeta</w:t>
+            </w:r>
+            <w:proofErr w:type="spellEnd"/>
+            <w:r>
+              <w:rPr>
+                <w:rFonts w:ascii="Arial" w:hAnsi="Arial" w:cs="Arial"/>
+              </w:rPr>
+              <w:t>[</w:t>
             </w:r>
             <w:r>
               <w:rPr>
@@ -7703,8 +8621,16 @@
               <w:rPr>
                 <w:rFonts w:ascii="Arial" w:hAnsi="Arial" w:cs="Arial"/>
               </w:rPr>
-              <w:t>].pert_time_unit</w:t>
-            </w:r>
+              <w:t>].</w:t>
+            </w:r>
+            <w:proofErr w:type="spellStart"/>
+            <w:r>
+              <w:rPr>
+                <w:rFonts w:ascii="Arial" w:hAnsi="Arial" w:cs="Arial"/>
+              </w:rPr>
+              <w:t>pert_time_unit</w:t>
+            </w:r>
+            <w:proofErr w:type="spellEnd"/>
           </w:p>
         </w:tc>
         <w:tc>
@@ -7755,11 +8681,19 @@
                 <w:rFonts w:ascii="Arial" w:hAnsi="Arial" w:cs="Arial"/>
               </w:rPr>
             </w:pPr>
-            <w:r>
-              <w:rPr>
-                <w:rFonts w:ascii="Arial" w:hAnsi="Arial" w:cs="Arial"/>
-              </w:rPr>
-              <w:t>topMeta[</w:t>
+            <w:proofErr w:type="spellStart"/>
+            <w:r>
+              <w:rPr>
+                <w:rFonts w:ascii="Arial" w:hAnsi="Arial" w:cs="Arial"/>
+              </w:rPr>
+              <w:t>topMeta</w:t>
+            </w:r>
+            <w:proofErr w:type="spellEnd"/>
+            <w:r>
+              <w:rPr>
+                <w:rFonts w:ascii="Arial" w:hAnsi="Arial" w:cs="Arial"/>
+              </w:rPr>
+              <w:t>[</w:t>
             </w:r>
             <w:r>
               <w:rPr>
@@ -7771,8 +8705,16 @@
               <w:rPr>
                 <w:rFonts w:ascii="Arial" w:hAnsi="Arial" w:cs="Arial"/>
               </w:rPr>
-              <w:t>].pert_dose</w:t>
-            </w:r>
+              <w:t>].</w:t>
+            </w:r>
+            <w:proofErr w:type="spellStart"/>
+            <w:r>
+              <w:rPr>
+                <w:rFonts w:ascii="Arial" w:hAnsi="Arial" w:cs="Arial"/>
+              </w:rPr>
+              <w:t>pert_dose</w:t>
+            </w:r>
+            <w:proofErr w:type="spellEnd"/>
           </w:p>
         </w:tc>
         <w:tc>
@@ -7823,11 +8765,19 @@
                 <w:rFonts w:ascii="Arial" w:hAnsi="Arial" w:cs="Arial"/>
               </w:rPr>
             </w:pPr>
-            <w:r>
-              <w:rPr>
-                <w:rFonts w:ascii="Arial" w:hAnsi="Arial" w:cs="Arial"/>
-              </w:rPr>
-              <w:t>topMeta[</w:t>
+            <w:proofErr w:type="spellStart"/>
+            <w:r>
+              <w:rPr>
+                <w:rFonts w:ascii="Arial" w:hAnsi="Arial" w:cs="Arial"/>
+              </w:rPr>
+              <w:t>topMeta</w:t>
+            </w:r>
+            <w:proofErr w:type="spellEnd"/>
+            <w:r>
+              <w:rPr>
+                <w:rFonts w:ascii="Arial" w:hAnsi="Arial" w:cs="Arial"/>
+              </w:rPr>
+              <w:t>[</w:t>
             </w:r>
             <w:r>
               <w:rPr>
@@ -7839,8 +8789,16 @@
               <w:rPr>
                 <w:rFonts w:ascii="Arial" w:hAnsi="Arial" w:cs="Arial"/>
               </w:rPr>
-              <w:t>].pert_dose_unit</w:t>
-            </w:r>
+              <w:t>].</w:t>
+            </w:r>
+            <w:proofErr w:type="spellStart"/>
+            <w:r>
+              <w:rPr>
+                <w:rFonts w:ascii="Arial" w:hAnsi="Arial" w:cs="Arial"/>
+              </w:rPr>
+              <w:t>pert_dose_unit</w:t>
+            </w:r>
+            <w:proofErr w:type="spellEnd"/>
           </w:p>
         </w:tc>
         <w:tc>
@@ -7891,11 +8849,19 @@
                 <w:rFonts w:ascii="Arial" w:hAnsi="Arial" w:cs="Arial"/>
               </w:rPr>
             </w:pPr>
-            <w:r>
-              <w:rPr>
-                <w:rFonts w:ascii="Arial" w:hAnsi="Arial" w:cs="Arial"/>
-              </w:rPr>
-              <w:t>topMeta[</w:t>
+            <w:proofErr w:type="spellStart"/>
+            <w:r>
+              <w:rPr>
+                <w:rFonts w:ascii="Arial" w:hAnsi="Arial" w:cs="Arial"/>
+              </w:rPr>
+              <w:t>topMeta</w:t>
+            </w:r>
+            <w:proofErr w:type="spellEnd"/>
+            <w:r>
+              <w:rPr>
+                <w:rFonts w:ascii="Arial" w:hAnsi="Arial" w:cs="Arial"/>
+              </w:rPr>
+              <w:t>[</w:t>
             </w:r>
             <w:r>
               <w:rPr>
@@ -7907,8 +8873,16 @@
               <w:rPr>
                 <w:rFonts w:ascii="Arial" w:hAnsi="Arial" w:cs="Arial"/>
               </w:rPr>
-              <w:t>].sig_id</w:t>
-            </w:r>
+              <w:t>].</w:t>
+            </w:r>
+            <w:proofErr w:type="spellStart"/>
+            <w:r>
+              <w:rPr>
+                <w:rFonts w:ascii="Arial" w:hAnsi="Arial" w:cs="Arial"/>
+              </w:rPr>
+              <w:t>sig_id</w:t>
+            </w:r>
+            <w:proofErr w:type="spellEnd"/>
           </w:p>
         </w:tc>
         <w:tc>
@@ -7959,11 +8933,19 @@
                 <w:rFonts w:ascii="Arial" w:hAnsi="Arial" w:cs="Arial"/>
               </w:rPr>
             </w:pPr>
-            <w:r>
-              <w:rPr>
-                <w:rFonts w:ascii="Arial" w:hAnsi="Arial" w:cs="Arial" w:hint="eastAsia"/>
-              </w:rPr>
-              <w:t>topMeta[ ].overlap</w:t>
+            <w:proofErr w:type="spellStart"/>
+            <w:r>
+              <w:rPr>
+                <w:rFonts w:ascii="Arial" w:hAnsi="Arial" w:cs="Arial" w:hint="eastAsia"/>
+              </w:rPr>
+              <w:t>topMeta</w:t>
+            </w:r>
+            <w:proofErr w:type="spellEnd"/>
+            <w:r>
+              <w:rPr>
+                <w:rFonts w:ascii="Arial" w:hAnsi="Arial" w:cs="Arial" w:hint="eastAsia"/>
+              </w:rPr>
+              <w:t>[ ].overlap</w:t>
             </w:r>
           </w:p>
         </w:tc>
@@ -8045,12 +9027,28 @@
                 <w:rFonts w:ascii="Arial" w:hAnsi="Arial" w:cs="Arial"/>
               </w:rPr>
             </w:pPr>
-            <w:r>
-              <w:rPr>
-                <w:rFonts w:ascii="Arial" w:hAnsi="Arial" w:cs="Arial" w:hint="eastAsia"/>
-              </w:rPr>
-              <w:t>topMeta[ ].overlap.up</w:t>
-            </w:r>
+            <w:proofErr w:type="spellStart"/>
+            <w:r>
+              <w:rPr>
+                <w:rFonts w:ascii="Arial" w:hAnsi="Arial" w:cs="Arial" w:hint="eastAsia"/>
+              </w:rPr>
+              <w:t>topMeta</w:t>
+            </w:r>
+            <w:proofErr w:type="spellEnd"/>
+            <w:r>
+              <w:rPr>
+                <w:rFonts w:ascii="Arial" w:hAnsi="Arial" w:cs="Arial" w:hint="eastAsia"/>
+              </w:rPr>
+              <w:t>[ ].</w:t>
+            </w:r>
+            <w:proofErr w:type="spellStart"/>
+            <w:r>
+              <w:rPr>
+                <w:rFonts w:ascii="Arial" w:hAnsi="Arial" w:cs="Arial" w:hint="eastAsia"/>
+              </w:rPr>
+              <w:t>overlap.up</w:t>
+            </w:r>
+            <w:proofErr w:type="spellEnd"/>
           </w:p>
         </w:tc>
         <w:tc>
@@ -8113,12 +9111,28 @@
                 <w:rFonts w:ascii="Arial" w:hAnsi="Arial" w:cs="Arial"/>
               </w:rPr>
             </w:pPr>
-            <w:r>
-              <w:rPr>
-                <w:rFonts w:ascii="Arial" w:hAnsi="Arial" w:cs="Arial" w:hint="eastAsia"/>
-              </w:rPr>
-              <w:t>topMeta[ ].overlap.dn</w:t>
-            </w:r>
+            <w:proofErr w:type="spellStart"/>
+            <w:r>
+              <w:rPr>
+                <w:rFonts w:ascii="Arial" w:hAnsi="Arial" w:cs="Arial" w:hint="eastAsia"/>
+              </w:rPr>
+              <w:t>topMeta</w:t>
+            </w:r>
+            <w:proofErr w:type="spellEnd"/>
+            <w:r>
+              <w:rPr>
+                <w:rFonts w:ascii="Arial" w:hAnsi="Arial" w:cs="Arial" w:hint="eastAsia"/>
+              </w:rPr>
+              <w:t>[ ].</w:t>
+            </w:r>
+            <w:proofErr w:type="spellStart"/>
+            <w:r>
+              <w:rPr>
+                <w:rFonts w:ascii="Arial" w:hAnsi="Arial" w:cs="Arial" w:hint="eastAsia"/>
+              </w:rPr>
+              <w:t>overlap.dn</w:t>
+            </w:r>
+            <w:proofErr w:type="spellEnd"/>
           </w:p>
         </w:tc>
         <w:tc>
@@ -8188,6 +9202,7 @@
         <w:rPr>
           <w:rFonts w:ascii="Arial" w:hAnsi="Arial" w:cs="Arial"/>
         </w:rPr>
+        <w:lastRenderedPageBreak/>
         <w:t>Python Example:</w:t>
       </w:r>
     </w:p>
@@ -8235,25 +9250,53 @@
           <w:sz w:val="20"/>
           <w:szCs w:val="20"/>
         </w:rPr>
-        <w:t xml:space="preserve">Please contact Avi Ma’ayan and </w:t>
-      </w:r>
+        <w:t xml:space="preserve">Please contact Avi </w:t>
+      </w:r>
+      <w:proofErr w:type="spellStart"/>
       <w:r>
         <w:rPr>
           <w:rFonts w:ascii="Arial" w:hAnsi="Arial" w:cs="Arial"/>
           <w:sz w:val="20"/>
           <w:szCs w:val="20"/>
         </w:rPr>
-        <w:t>Qiaonan Duan</w:t>
-      </w:r>
+        <w:t>Ma’ayan</w:t>
+      </w:r>
+      <w:proofErr w:type="spellEnd"/>
       <w:r>
         <w:rPr>
           <w:rFonts w:ascii="Arial" w:hAnsi="Arial" w:cs="Arial"/>
           <w:sz w:val="20"/>
           <w:szCs w:val="20"/>
         </w:rPr>
-        <w:t xml:space="preserve"> for comments, suggestions, and support:</w:t>
-      </w:r>
-      <w:hyperlink r:id="rId29" w:history="1">
+        <w:t xml:space="preserve"> and </w:t>
+      </w:r>
+      <w:r>
+        <w:rPr>
+          <w:rFonts w:ascii="Arial" w:hAnsi="Arial" w:cs="Arial"/>
+          <w:sz w:val="20"/>
+          <w:szCs w:val="20"/>
+        </w:rPr>
+        <w:t>Qiaonan Duan</w:t>
+      </w:r>
+      <w:r>
+        <w:rPr>
+          <w:rFonts w:ascii="Arial" w:hAnsi="Arial" w:cs="Arial"/>
+          <w:sz w:val="20"/>
+          <w:szCs w:val="20"/>
+        </w:rPr>
+        <w:t xml:space="preserve"> for comments, suggestions, and support</w:t>
+      </w:r>
+      <w:proofErr w:type="gramStart"/>
+      <w:r>
+        <w:rPr>
+          <w:rFonts w:ascii="Arial" w:hAnsi="Arial" w:cs="Arial"/>
+          <w:sz w:val="20"/>
+          <w:szCs w:val="20"/>
+        </w:rPr>
+        <w:t>:</w:t>
+      </w:r>
+      <w:proofErr w:type="gramEnd"/>
+      <w:hyperlink r:id="rId26" w:history="1">
         <w:r>
           <w:rPr>
             <w:rStyle w:val="Hyperlink"/>
@@ -8283,7 +9326,7 @@
         </w:rPr>
         <w:t> </w:t>
       </w:r>
-      <w:hyperlink r:id="rId30" w:history="1">
+      <w:hyperlink r:id="rId27" w:history="1">
         <w:r>
           <w:rPr>
             <w:rStyle w:val="Hyperlink"/>

</xml_diff>